<commit_message>
Add section on comparing simulations to data
</commit_message>
<xml_diff>
--- a/Chromosome_NE_sims.docx
+++ b/Chromosome_NE_sims.docx
@@ -140,13 +140,7 @@
         <w:t>s</w:t>
       </w:r>
       <w:r>
-        <w:t xml:space="preserve"> in their variation in reproductive success. In many species, it is thought that males will have much great </w:t>
-      </w:r>
-      <w:r>
-        <w:t>variation in reproductive success</w:t>
-      </w:r>
-      <w:r>
-        <w:t>. With respect to effective population size, this difference between males and females does not typically matter because their genes recombine during breeding allowing them to genetically behave has one population. Sex chromosomes, however,</w:t>
+        <w:t xml:space="preserve"> in their variation in reproductive success. In many species, it is thought that males will have much great variation in reproductive success. With respect to effective population size, this difference between males and females does not typically matter because their genes recombine during breeding allowing them to genetically behave has one population. Sex chromosomes, however,</w:t>
       </w:r>
       <w:r>
         <w:t xml:space="preserve"> spend a disproportionate amount of time in one sex. This suggests that sex chromosomes could have different effective population sizes from each other. The goal here is to build a spatial explicit model that explores how different parameters influence the effective population size of sex chromosome in a species with UV sex determination (e.g., bryophytes), assuming a simple life history.</w:t>
@@ -214,16 +208,7 @@
         </w:rPr>
       </w:pPr>
       <w:r>
-        <w:t>The population has UV sex determination and e</w:t>
-      </w:r>
-      <w:r>
-        <w:t>very individual is either male or female (there are no intersex individuals)</w:t>
-      </w:r>
-      <w:r>
-        <w:t xml:space="preserve">. </w:t>
-      </w:r>
-      <w:r>
-        <w:t xml:space="preserve">All reproduction occurs sexually. </w:t>
+        <w:t xml:space="preserve">The population has UV sex determination and every individual is either male or female (there are no intersex individuals). All reproduction occurs sexually. </w:t>
       </w:r>
       <w:r>
         <w:t xml:space="preserve">We assume that </w:t>
@@ -334,10 +319,7 @@
         <w:t>l</w:t>
       </w:r>
       <w:r>
-        <w:t xml:space="preserve">es are in the cells adjacent to the female, that female does not mate. </w:t>
-      </w:r>
-      <w:r>
-        <w:t xml:space="preserve">An example of the </w:t>
+        <w:t xml:space="preserve">es are in the cells adjacent to the female, that female does not mate. An example of the </w:t>
       </w:r>
       <w:r>
         <w:t>population following</w:t>
@@ -484,10 +466,10 @@
             <v:path o:extrusionok="f" gradientshapeok="t" o:connecttype="rect"/>
             <o:lock v:ext="edit" aspectratio="t"/>
           </v:shapetype>
-          <v:shape id="_x0000_i1032" type="#_x0000_t75" alt="" style="width:46.35pt;height:14.25pt;mso-width-percent:0;mso-height-percent:0;mso-width-percent:0;mso-height-percent:0" o:ole="">
+          <v:shape id="_x0000_i1057" type="#_x0000_t75" alt="" style="width:46.35pt;height:14.25pt;mso-width-percent:0;mso-height-percent:0;mso-width-percent:0;mso-height-percent:0" o:ole="">
             <v:imagedata r:id="rId5" o:title=""/>
           </v:shape>
-          <o:OLEObject Type="Embed" ProgID="Equation.DSMT4" ShapeID="_x0000_i1032" DrawAspect="Content" ObjectID="_1639208633" r:id="rId6"/>
+          <o:OLEObject Type="Embed" ProgID="Equation.DSMT4" ShapeID="_x0000_i1057" DrawAspect="Content" ObjectID="_1639771532" r:id="rId6"/>
         </w:object>
       </w:r>
       <w:r>
@@ -566,19 +548,7 @@
         <w:t xml:space="preserve"> </w:t>
       </w:r>
       <w:r>
-        <w:t xml:space="preserve">The </w:t>
-      </w:r>
-      <w:r>
-        <w:t>variance</w:t>
-      </w:r>
-      <w:r>
-        <w:t>s</w:t>
-      </w:r>
-      <w:r>
-        <w:t xml:space="preserve"> in reproductive success</w:t>
-      </w:r>
-      <w:r>
-        <w:t xml:space="preserve"> w</w:t>
+        <w:t>The variances in reproductive success w</w:t>
       </w:r>
       <w:r>
         <w:t>ere</w:t>
@@ -603,10 +573,10 @@
           <w:position w:val="-36"/>
         </w:rPr>
         <w:object w:dxaOrig="2640" w:dyaOrig="840" w14:anchorId="3B2E86B5">
-          <v:shape id="_x0000_i1031" type="#_x0000_t75" alt="" style="width:131.9pt;height:42.05pt;mso-width-percent:0;mso-height-percent:0;mso-width-percent:0;mso-height-percent:0" o:ole="">
+          <v:shape id="_x0000_i1056" type="#_x0000_t75" alt="" style="width:131.9pt;height:42.05pt;mso-width-percent:0;mso-height-percent:0;mso-width-percent:0;mso-height-percent:0" o:ole="">
             <v:imagedata r:id="rId7" o:title=""/>
           </v:shape>
-          <o:OLEObject Type="Embed" ProgID="Equation.DSMT4" ShapeID="_x0000_i1031" DrawAspect="Content" ObjectID="_1639208634" r:id="rId8"/>
+          <o:OLEObject Type="Embed" ProgID="Equation.DSMT4" ShapeID="_x0000_i1056" DrawAspect="Content" ObjectID="_1639771533" r:id="rId8"/>
         </w:object>
       </w:r>
       <w:r>
@@ -615,7 +585,6 @@
       <w:r>
         <w:tab/>
       </w:r>
-      <w:commentRangeStart w:id="0"/>
       <w:r>
         <w:fldChar w:fldCharType="begin"/>
       </w:r>
@@ -648,6 +617,7 @@
       <w:r>
         <w:fldChar w:fldCharType="end"/>
       </w:r>
+      <w:commentRangeStart w:id="0"/>
       <w:commentRangeEnd w:id="0"/>
       <w:r>
         <w:rPr>
@@ -667,10 +637,10 @@
           <w:position w:val="-16"/>
         </w:rPr>
         <w:object w:dxaOrig="360" w:dyaOrig="420" w14:anchorId="48FB2455">
-          <v:shape id="_x0000_i1030" type="#_x0000_t75" alt="" style="width:17.8pt;height:20.65pt;mso-width-percent:0;mso-height-percent:0;mso-width-percent:0;mso-height-percent:0" o:ole="">
+          <v:shape id="_x0000_i1055" type="#_x0000_t75" alt="" style="width:17.8pt;height:20.65pt;mso-width-percent:0;mso-height-percent:0;mso-width-percent:0;mso-height-percent:0" o:ole="">
             <v:imagedata r:id="rId12" o:title=""/>
           </v:shape>
-          <o:OLEObject Type="Embed" ProgID="Equation.DSMT4" ShapeID="_x0000_i1030" DrawAspect="Content" ObjectID="_1639208635" r:id="rId13"/>
+          <o:OLEObject Type="Embed" ProgID="Equation.DSMT4" ShapeID="_x0000_i1055" DrawAspect="Content" ObjectID="_1639771534" r:id="rId13"/>
         </w:object>
       </w:r>
       <w:r>
@@ -685,10 +655,10 @@
           <w:position w:val="-12"/>
         </w:rPr>
         <w:object w:dxaOrig="380" w:dyaOrig="380" w14:anchorId="7CA01D67">
-          <v:shape id="_x0000_i1029" type="#_x0000_t75" alt="" style="width:19.25pt;height:19.25pt;mso-width-percent:0;mso-height-percent:0;mso-width-percent:0;mso-height-percent:0" o:ole="">
+          <v:shape id="_x0000_i1054" type="#_x0000_t75" alt="" style="width:19.25pt;height:19.25pt;mso-width-percent:0;mso-height-percent:0;mso-width-percent:0;mso-height-percent:0" o:ole="">
             <v:imagedata r:id="rId14" o:title=""/>
           </v:shape>
-          <o:OLEObject Type="Embed" ProgID="Equation.DSMT4" ShapeID="_x0000_i1029" DrawAspect="Content" ObjectID="_1639208636" r:id="rId15"/>
+          <o:OLEObject Type="Embed" ProgID="Equation.DSMT4" ShapeID="_x0000_i1054" DrawAspect="Content" ObjectID="_1639771535" r:id="rId15"/>
         </w:object>
       </w:r>
       <w:r>
@@ -703,17 +673,22 @@
           <w:position w:val="-16"/>
         </w:rPr>
         <w:object w:dxaOrig="300" w:dyaOrig="440" w14:anchorId="6691A311">
-          <v:shape id="_x0000_i1028" type="#_x0000_t75" alt="" style="width:14.95pt;height:22.1pt;mso-width-percent:0;mso-height-percent:0;mso-width-percent:0;mso-height-percent:0" o:ole="">
+          <v:shape id="_x0000_i1053" type="#_x0000_t75" alt="" style="width:14.95pt;height:22.1pt;mso-width-percent:0;mso-height-percent:0;mso-width-percent:0;mso-height-percent:0" o:ole="">
             <v:imagedata r:id="rId16" o:title=""/>
           </v:shape>
-          <o:OLEObject Type="Embed" ProgID="Equation.DSMT4" ShapeID="_x0000_i1028" DrawAspect="Content" ObjectID="_1639208637" r:id="rId17"/>
+          <o:OLEObject Type="Embed" ProgID="Equation.DSMT4" ShapeID="_x0000_i1053" DrawAspect="Content" ObjectID="_1639771536" r:id="rId17"/>
         </w:object>
       </w:r>
       <w:r>
         <w:t xml:space="preserve">  </w:t>
       </w:r>
-      <w:r>
-        <w:t xml:space="preserve">and </w:t>
+      <w:proofErr w:type="spellStart"/>
+      <w:r>
+        <w:t>and</w:t>
+      </w:r>
+      <w:proofErr w:type="spellEnd"/>
+      <w:r>
+        <w:t xml:space="preserve"> </w:t>
       </w:r>
       <w:r>
         <w:rPr>
@@ -721,10 +696,10 @@
           <w:position w:val="-12"/>
         </w:rPr>
         <w:object w:dxaOrig="320" w:dyaOrig="400" w14:anchorId="197B22E2">
-          <v:shape id="_x0000_i1027" type="#_x0000_t75" alt="" style="width:15.7pt;height:19.95pt;mso-width-percent:0;mso-height-percent:0;mso-width-percent:0;mso-height-percent:0" o:ole="">
+          <v:shape id="_x0000_i1052" type="#_x0000_t75" alt="" style="width:15.7pt;height:19.95pt;mso-width-percent:0;mso-height-percent:0;mso-width-percent:0;mso-height-percent:0" o:ole="">
             <v:imagedata r:id="rId18" o:title=""/>
           </v:shape>
-          <o:OLEObject Type="Embed" ProgID="Equation.DSMT4" ShapeID="_x0000_i1027" DrawAspect="Content" ObjectID="_1639208638" r:id="rId19"/>
+          <o:OLEObject Type="Embed" ProgID="Equation.DSMT4" ShapeID="_x0000_i1052" DrawAspect="Content" ObjectID="_1639771537" r:id="rId19"/>
         </w:object>
       </w:r>
       <w:r>
@@ -750,10 +725,10 @@
           <w:position w:val="-12"/>
         </w:rPr>
         <w:object w:dxaOrig="2520" w:dyaOrig="400" w14:anchorId="021AC0A7">
-          <v:shape id="_x0000_i1026" type="#_x0000_t75" alt="" style="width:126.2pt;height:19.95pt;mso-width-percent:0;mso-height-percent:0;mso-width-percent:0;mso-height-percent:0" o:ole="">
+          <v:shape id="_x0000_i1051" type="#_x0000_t75" alt="" style="width:126.2pt;height:19.95pt;mso-width-percent:0;mso-height-percent:0;mso-width-percent:0;mso-height-percent:0" o:ole="">
             <v:imagedata r:id="rId20" o:title=""/>
           </v:shape>
-          <o:OLEObject Type="Embed" ProgID="Equation.DSMT4" ShapeID="_x0000_i1026" DrawAspect="Content" ObjectID="_1639208639" r:id="rId21"/>
+          <o:OLEObject Type="Embed" ProgID="Equation.DSMT4" ShapeID="_x0000_i1051" DrawAspect="Content" ObjectID="_1639771538" r:id="rId21"/>
         </w:object>
       </w:r>
       <w:r>
@@ -815,10 +790,10 @@
           <w:position w:val="-4"/>
         </w:rPr>
         <w:object w:dxaOrig="300" w:dyaOrig="320" w14:anchorId="1D2B8A3B">
-          <v:shape id="_x0000_i1025" type="#_x0000_t75" alt="" style="width:14.95pt;height:15.7pt;mso-width-percent:0;mso-height-percent:0;mso-width-percent:0;mso-height-percent:0" o:ole="">
+          <v:shape id="_x0000_i1050" type="#_x0000_t75" alt="" style="width:14.95pt;height:15.7pt;mso-width-percent:0;mso-height-percent:0;mso-width-percent:0;mso-height-percent:0" o:ole="">
             <v:imagedata r:id="rId22" o:title=""/>
           </v:shape>
-          <o:OLEObject Type="Embed" ProgID="Equation.DSMT4" ShapeID="_x0000_i1025" DrawAspect="Content" ObjectID="_1639208640" r:id="rId23"/>
+          <o:OLEObject Type="Embed" ProgID="Equation.DSMT4" ShapeID="_x0000_i1050" DrawAspect="Content" ObjectID="_1639771539" r:id="rId23"/>
         </w:object>
       </w:r>
       <w:r>
@@ -836,13 +811,7 @@
         <w:t xml:space="preserve">We ran simulations for a range of population densities and sex ratios. </w:t>
       </w:r>
       <w:r>
-        <w:t xml:space="preserve">To vary density, we </w:t>
-      </w:r>
-      <w:r>
-        <w:t>varied the population size</w:t>
-      </w:r>
-      <w:r>
-        <w:t xml:space="preserve"> while always keeping the arena of a fixed size of 100 X 100 cells. For each parameter set, we ran 100 runs of the simulation.</w:t>
+        <w:t>To vary density, we varied the population size while always keeping the arena of a fixed size of 100 X 100 cells. For each parameter set, we ran 100 runs of the simulation.</w:t>
       </w:r>
     </w:p>
     <w:p/>
@@ -1009,10 +978,7 @@
         <w:t xml:space="preserve">. </w:t>
       </w:r>
       <w:r>
-        <w:t>The effective population size</w:t>
-      </w:r>
-      <w:r>
-        <w:t xml:space="preserve"> of an autosome and the U chromosome are highest when the sex ratio is female-biased. The </w:t>
+        <w:t xml:space="preserve">The effective population size of an autosome and the U chromosome are highest when the sex ratio is female-biased. The </w:t>
       </w:r>
       <w:r>
         <w:t>effective population size is greatest for the V chromosome when the sex ratio is equal. A</w:t>
@@ -1078,22 +1044,760 @@
           </wp:inline>
         </w:drawing>
       </w:r>
-      <w:bookmarkStart w:id="3" w:name="_GoBack"/>
+    </w:p>
+    <w:p>
+      <w:r>
+        <w:rPr>
+          <w:b/>
+          <w:bCs/>
+        </w:rPr>
+        <w:t xml:space="preserve">Figure 3. </w:t>
+      </w:r>
+      <w:r>
+        <w:t>The effective population size of an autosome, the U chromosome, and the V chromosome, for different sex ratios. In all simulations the realized population size was held constant at 6000 individuals.</w:t>
+      </w:r>
+    </w:p>
+    <w:p/>
+    <w:p/>
+    <w:p/>
+    <w:p/>
+    <w:p/>
+    <w:p/>
+    <w:p/>
+    <w:p/>
+    <w:p/>
+    <w:p/>
+    <w:p/>
+    <w:p/>
+    <w:p/>
+    <w:p>
+      <w:pPr>
+        <w:rPr>
+          <w:b/>
+          <w:bCs/>
+        </w:rPr>
+      </w:pPr>
+      <w:r>
+        <w:rPr>
+          <w:b/>
+          <w:bCs/>
+        </w:rPr>
+        <w:lastRenderedPageBreak/>
+        <w:t>Comparing data to simulations.</w:t>
+      </w:r>
+    </w:p>
+    <w:p>
+      <w:pPr>
+        <w:rPr>
+          <w:b/>
+          <w:bCs/>
+        </w:rPr>
+      </w:pPr>
+    </w:p>
+    <w:p>
+      <w:r>
+        <w:t xml:space="preserve">In general, </w:t>
+      </w:r>
+      <w:bookmarkStart w:id="3" w:name="MTBlankEqn"/>
+      <w:r>
+        <w:rPr>
+          <w:noProof/>
+          <w:position w:val="-12"/>
+        </w:rPr>
+        <w:object w:dxaOrig="1000" w:dyaOrig="380" w14:anchorId="7E168001">
+          <v:shape id="_x0000_i1049" type="#_x0000_t75" alt="" style="width:49.9pt;height:19.25pt;mso-width-percent:0;mso-height-percent:0;mso-width-percent:0;mso-height-percent:0" o:ole="">
+            <v:imagedata r:id="rId26" o:title=""/>
+          </v:shape>
+          <o:OLEObject Type="Embed" ProgID="Equation.DSMT4" ShapeID="_x0000_i1049" DrawAspect="Content" ObjectID="_1639771540" r:id="rId27"/>
+        </w:object>
+      </w:r>
       <w:bookmarkEnd w:id="3"/>
-    </w:p>
-    <w:p>
-      <w:r>
-        <w:rPr>
-          <w:b/>
-          <w:bCs/>
-        </w:rPr>
-        <w:t xml:space="preserve">Figure 3. </w:t>
-      </w:r>
-      <w:r>
-        <w:t xml:space="preserve">The effective population size of an autosome, the U chromosome, and the V chromosome, for different </w:t>
-      </w:r>
-      <w:r>
-        <w:t>sex ratios. In all simulations the realized population size was held constant at 6000 individuals.</w:t>
+      <w:r>
+        <w:t>. Therefore, given the equations above,</w:t>
+      </w:r>
+    </w:p>
+    <w:p/>
+    <w:p>
+      <w:pPr>
+        <w:pStyle w:val="MTDisplayEquation"/>
+      </w:pPr>
+      <w:r>
+        <w:tab/>
+      </w:r>
+      <w:r>
+        <w:rPr>
+          <w:noProof/>
+          <w:position w:val="-34"/>
+        </w:rPr>
+        <w:object w:dxaOrig="1800" w:dyaOrig="800" w14:anchorId="7570EBC0">
+          <v:shape id="_x0000_i1048" type="#_x0000_t75" alt="" style="width:89.8pt;height:39.9pt;mso-width-percent:0;mso-height-percent:0;mso-width-percent:0;mso-height-percent:0" o:ole="">
+            <v:imagedata r:id="rId28" o:title=""/>
+          </v:shape>
+          <o:OLEObject Type="Embed" ProgID="Equation.DSMT4" ShapeID="_x0000_i1048" DrawAspect="Content" ObjectID="_1639771541" r:id="rId29"/>
+        </w:object>
+      </w:r>
+      <w:r>
+        <w:t xml:space="preserve"> ,</w:t>
+      </w:r>
+    </w:p>
+    <w:p>
+      <w:r>
+        <w:t xml:space="preserve">where </w:t>
+      </w:r>
+      <w:r>
+        <w:rPr>
+          <w:noProof/>
+          <w:position w:val="-12"/>
+        </w:rPr>
+        <w:object w:dxaOrig="320" w:dyaOrig="380" w14:anchorId="07115B7D">
+          <v:shape id="_x0000_i1047" type="#_x0000_t75" alt="" style="width:15.7pt;height:19.25pt;mso-width-percent:0;mso-height-percent:0;mso-width-percent:0;mso-height-percent:0" o:ole="">
+            <v:imagedata r:id="rId30" o:title=""/>
+          </v:shape>
+          <o:OLEObject Type="Embed" ProgID="Equation.DSMT4" ShapeID="_x0000_i1047" DrawAspect="Content" ObjectID="_1639771542" r:id="rId31"/>
+        </w:object>
+      </w:r>
+      <w:r>
+        <w:t xml:space="preserve"> is the autosomal mutation </w:t>
+      </w:r>
+      <w:proofErr w:type="gramStart"/>
+      <w:r>
+        <w:t>rate.</w:t>
+      </w:r>
+      <w:proofErr w:type="gramEnd"/>
+      <w:r>
+        <w:t xml:space="preserve"> Solving for the </w:t>
+      </w:r>
+      <w:r>
+        <w:rPr>
+          <w:noProof/>
+          <w:position w:val="-12"/>
+        </w:rPr>
+        <w:object w:dxaOrig="300" w:dyaOrig="400" w14:anchorId="30F2D297">
+          <v:shape id="_x0000_i1046" type="#_x0000_t75" alt="" style="width:14.95pt;height:19.95pt;mso-width-percent:0;mso-height-percent:0;mso-width-percent:0;mso-height-percent:0" o:ole="">
+            <v:imagedata r:id="rId32" o:title=""/>
+          </v:shape>
+          <o:OLEObject Type="Embed" ProgID="Equation.DSMT4" ShapeID="_x0000_i1046" DrawAspect="Content" ObjectID="_1639771543" r:id="rId33"/>
+        </w:object>
+      </w:r>
+      <w:r>
+        <w:t xml:space="preserve"> gives</w:t>
+      </w:r>
+    </w:p>
+    <w:p>
+      <w:pPr>
+        <w:pStyle w:val="MTDisplayEquation"/>
+      </w:pPr>
+      <w:r>
+        <w:tab/>
+      </w:r>
+      <w:r>
+        <w:rPr>
+          <w:noProof/>
+          <w:position w:val="-34"/>
+        </w:rPr>
+        <w:object w:dxaOrig="2280" w:dyaOrig="800" w14:anchorId="2D2ADA11">
+          <v:shape id="_x0000_i1045" type="#_x0000_t75" alt="" style="width:114.05pt;height:39.9pt;mso-width-percent:0;mso-height-percent:0;mso-width-percent:0;mso-height-percent:0" o:ole="">
+            <v:imagedata r:id="rId34" o:title=""/>
+          </v:shape>
+          <o:OLEObject Type="Embed" ProgID="Equation.DSMT4" ShapeID="_x0000_i1045" DrawAspect="Content" ObjectID="_1639771544" r:id="rId35"/>
+        </w:object>
+      </w:r>
+      <w:r>
+        <w:t xml:space="preserve"> </w:t>
+      </w:r>
+    </w:p>
+    <w:p/>
+    <w:p>
+      <w:r>
+        <w:t>Similarly, for the chromosomes U and V, respectively,</w:t>
+      </w:r>
+    </w:p>
+    <w:p/>
+    <w:p>
+      <w:pPr>
+        <w:pStyle w:val="MTDisplayEquation"/>
+      </w:pPr>
+      <w:r>
+        <w:tab/>
+      </w:r>
+      <w:r>
+        <w:rPr>
+          <w:noProof/>
+          <w:position w:val="-76"/>
+        </w:rPr>
+        <w:object w:dxaOrig="1760" w:dyaOrig="1640" w14:anchorId="46F2139C">
+          <v:shape id="_x0000_i1044" type="#_x0000_t75" alt="" style="width:87.7pt;height:82pt;mso-width-percent:0;mso-height-percent:0;mso-width-percent:0;mso-height-percent:0" o:ole="">
+            <v:imagedata r:id="rId36" o:title=""/>
+          </v:shape>
+          <o:OLEObject Type="Embed" ProgID="Equation.DSMT4" ShapeID="_x0000_i1044" DrawAspect="Content" ObjectID="_1639771545" r:id="rId37"/>
+        </w:object>
+      </w:r>
+      <w:r>
+        <w:t xml:space="preserve"> ,</w:t>
+      </w:r>
+    </w:p>
+    <w:p>
+      <w:r>
+        <w:t>and</w:t>
+      </w:r>
+    </w:p>
+    <w:p>
+      <w:pPr>
+        <w:pStyle w:val="MTDisplayEquation"/>
+      </w:pPr>
+      <w:r>
+        <w:tab/>
+      </w:r>
+      <w:r>
+        <w:rPr>
+          <w:noProof/>
+          <w:position w:val="-72"/>
+        </w:rPr>
+        <w:object w:dxaOrig="2180" w:dyaOrig="1560" w14:anchorId="0BFEF41E">
+          <v:shape id="_x0000_i1043" type="#_x0000_t75" alt="" style="width:109.05pt;height:77.7pt;mso-width-percent:0;mso-height-percent:0;mso-width-percent:0;mso-height-percent:0" o:ole="">
+            <v:imagedata r:id="rId38" o:title=""/>
+          </v:shape>
+          <o:OLEObject Type="Embed" ProgID="Equation.DSMT4" ShapeID="_x0000_i1043" DrawAspect="Content" ObjectID="_1639771546" r:id="rId39"/>
+        </w:object>
+      </w:r>
+      <w:r>
+        <w:t xml:space="preserve"> .</w:t>
+      </w:r>
+    </w:p>
+    <w:p/>
+    <w:p>
+      <w:r>
+        <w:t xml:space="preserve">Now, if from the data we have the ratio between theta for the U and V chromosomes, </w:t>
+      </w:r>
+      <w:r>
+        <w:rPr>
+          <w:noProof/>
+          <w:position w:val="-32"/>
+        </w:rPr>
+        <w:object w:dxaOrig="740" w:dyaOrig="740" w14:anchorId="545E03C7">
+          <v:shape id="_x0000_i1042" type="#_x0000_t75" alt="" style="width:37.05pt;height:37.05pt;mso-width-percent:0;mso-height-percent:0;mso-width-percent:0;mso-height-percent:0" o:ole="">
+            <v:imagedata r:id="rId40" o:title=""/>
+          </v:shape>
+          <o:OLEObject Type="Embed" ProgID="Equation.DSMT4" ShapeID="_x0000_i1042" DrawAspect="Content" ObjectID="_1639771547" r:id="rId41"/>
+        </w:object>
+      </w:r>
+      <w:r>
+        <w:t xml:space="preserve">, we can solve for the ratio </w:t>
+      </w:r>
+      <w:r>
+        <w:rPr>
+          <w:noProof/>
+          <w:position w:val="-34"/>
+        </w:rPr>
+        <w:object w:dxaOrig="800" w:dyaOrig="780" w14:anchorId="3BED07BA">
+          <v:shape id="_x0000_i1041" type="#_x0000_t75" alt="" style="width:39.9pt;height:39.2pt;mso-width-percent:0;mso-height-percent:0;mso-width-percent:0;mso-height-percent:0" o:ole="">
+            <v:imagedata r:id="rId42" o:title=""/>
+          </v:shape>
+          <o:OLEObject Type="Embed" ProgID="Equation.DSMT4" ShapeID="_x0000_i1041" DrawAspect="Content" ObjectID="_1639771548" r:id="rId43"/>
+        </w:object>
+      </w:r>
+      <w:r>
+        <w:t xml:space="preserve"> to determine how different the variances in reproductive success would need to be to explain the results, such that</w:t>
+      </w:r>
+    </w:p>
+    <w:p>
+      <w:pPr>
+        <w:pStyle w:val="MTDisplayEquation"/>
+      </w:pPr>
+      <w:r>
+        <w:tab/>
+      </w:r>
+      <w:r>
+        <w:rPr>
+          <w:noProof/>
+          <w:position w:val="-70"/>
+        </w:rPr>
+        <w:object w:dxaOrig="2160" w:dyaOrig="1520" w14:anchorId="2095C420">
+          <v:shape id="_x0000_i1040" type="#_x0000_t75" alt="" style="width:108.35pt;height:76.3pt;mso-width-percent:0;mso-height-percent:0;mso-width-percent:0;mso-height-percent:0" o:ole="">
+            <v:imagedata r:id="rId44" o:title=""/>
+          </v:shape>
+          <o:OLEObject Type="Embed" ProgID="Equation.DSMT4" ShapeID="_x0000_i1040" DrawAspect="Content" ObjectID="_1639771549" r:id="rId45"/>
+        </w:object>
+      </w:r>
+      <w:r>
+        <w:t xml:space="preserve"> . </w:t>
+      </w:r>
+      <w:bookmarkStart w:id="4" w:name="_GoBack"/>
+      <w:bookmarkEnd w:id="4"/>
+    </w:p>
+    <w:p/>
+    <w:p>
+      <w:r>
+        <w:t xml:space="preserve">Similarly, given the ratio </w:t>
+      </w:r>
+      <w:r>
+        <w:rPr>
+          <w:noProof/>
+          <w:position w:val="-32"/>
+        </w:rPr>
+        <w:object w:dxaOrig="760" w:dyaOrig="740" w14:anchorId="25E3DCBC">
+          <v:shape id="_x0000_i1039" type="#_x0000_t75" alt="" style="width:37.8pt;height:37.05pt;mso-width-percent:0;mso-height-percent:0;mso-width-percent:0;mso-height-percent:0" o:ole="">
+            <v:imagedata r:id="rId46" o:title=""/>
+          </v:shape>
+          <o:OLEObject Type="Embed" ProgID="Equation.DSMT4" ShapeID="_x0000_i1039" DrawAspect="Content" ObjectID="_1639771550" r:id="rId47"/>
+        </w:object>
+      </w:r>
+      <w:r>
+        <w:t xml:space="preserve"> , we can solve for the ratio </w:t>
+      </w:r>
+      <w:r>
+        <w:rPr>
+          <w:noProof/>
+          <w:position w:val="-32"/>
+        </w:rPr>
+        <w:object w:dxaOrig="780" w:dyaOrig="780" w14:anchorId="241CCD48">
+          <v:shape id="_x0000_i1038" type="#_x0000_t75" alt="" style="width:39.2pt;height:39.2pt;mso-width-percent:0;mso-height-percent:0;mso-width-percent:0;mso-height-percent:0" o:ole="">
+            <v:imagedata r:id="rId48" o:title=""/>
+          </v:shape>
+          <o:OLEObject Type="Embed" ProgID="Equation.DSMT4" ShapeID="_x0000_i1038" DrawAspect="Content" ObjectID="_1639771551" r:id="rId49"/>
+        </w:object>
+      </w:r>
+      <w:r>
+        <w:t xml:space="preserve"> , such that</w:t>
+      </w:r>
+    </w:p>
+    <w:p>
+      <w:pPr>
+        <w:pStyle w:val="MTDisplayEquation"/>
+      </w:pPr>
+      <w:r>
+        <w:lastRenderedPageBreak/>
+        <w:tab/>
+      </w:r>
+      <w:r>
+        <w:rPr>
+          <w:noProof/>
+          <w:position w:val="-70"/>
+        </w:rPr>
+        <w:object w:dxaOrig="2260" w:dyaOrig="1520" w14:anchorId="761FEBA2">
+          <v:shape id="_x0000_i1037" type="#_x0000_t75" alt="" style="width:113.35pt;height:76.3pt;mso-width-percent:0;mso-height-percent:0;mso-width-percent:0;mso-height-percent:0" o:ole="">
+            <v:imagedata r:id="rId50" o:title=""/>
+          </v:shape>
+          <o:OLEObject Type="Embed" ProgID="Equation.DSMT4" ShapeID="_x0000_i1037" DrawAspect="Content" ObjectID="_1639771552" r:id="rId51"/>
+        </w:object>
+      </w:r>
+      <w:r>
+        <w:t xml:space="preserve"> .</w:t>
+      </w:r>
+    </w:p>
+    <w:p/>
+    <w:p>
+      <w:r>
+        <w:tab/>
+        <w:t xml:space="preserve">The values of </w:t>
+      </w:r>
+      <w:r>
+        <w:rPr>
+          <w:noProof/>
+          <w:position w:val="-4"/>
+        </w:rPr>
+        <w:object w:dxaOrig="220" w:dyaOrig="200" w14:anchorId="520C5DE3">
+          <v:shape id="_x0000_i1036" type="#_x0000_t75" alt="" style="width:10.7pt;height:10pt;mso-width-percent:0;mso-height-percent:0;mso-width-percent:0;mso-height-percent:0" o:ole="">
+            <v:imagedata r:id="rId52" o:title=""/>
+          </v:shape>
+          <o:OLEObject Type="Embed" ProgID="Equation.DSMT4" ShapeID="_x0000_i1036" DrawAspect="Content" ObjectID="_1639771553" r:id="rId53"/>
+        </w:object>
+      </w:r>
+      <w:r>
+        <w:t xml:space="preserve"> and </w:t>
+      </w:r>
+      <w:r>
+        <w:rPr>
+          <w:noProof/>
+          <w:position w:val="-10"/>
+        </w:rPr>
+        <w:object w:dxaOrig="220" w:dyaOrig="320" w14:anchorId="27D0D721">
+          <v:shape id="_x0000_i1035" type="#_x0000_t75" alt="" style="width:10.7pt;height:15.7pt;mso-width-percent:0;mso-height-percent:0;mso-width-percent:0;mso-height-percent:0" o:ole="">
+            <v:imagedata r:id="rId54" o:title=""/>
+          </v:shape>
+          <o:OLEObject Type="Embed" ProgID="Equation.DSMT4" ShapeID="_x0000_i1035" DrawAspect="Content" ObjectID="_1639771554" r:id="rId55"/>
+        </w:object>
+      </w:r>
+      <w:r>
+        <w:t xml:space="preserve"> can then be compared to results in the simulations given in figure 4 (same data is in ratioData.csv). This can tell us if the ratio of between thetas could be expected just because of the spatial structure of the population.</w:t>
+      </w:r>
+    </w:p>
+    <w:p/>
+    <w:p/>
+    <w:p>
+      <w:r>
+        <w:rPr>
+          <w:noProof/>
+        </w:rPr>
+        <w:drawing>
+          <wp:inline distT="0" distB="0" distL="0" distR="0" wp14:anchorId="06828A97" wp14:editId="2651BD5D">
+            <wp:extent cx="4572000" cy="3657600"/>
+            <wp:effectExtent l="0" t="0" r="0" b="0"/>
+            <wp:docPr id="145" name="Picture 145"/>
+            <wp:cNvGraphicFramePr>
+              <a:graphicFrameLocks xmlns:a="http://schemas.openxmlformats.org/drawingml/2006/main" noChangeAspect="1"/>
+            </wp:cNvGraphicFramePr>
+            <a:graphic xmlns:a="http://schemas.openxmlformats.org/drawingml/2006/main">
+              <a:graphicData uri="http://schemas.openxmlformats.org/drawingml/2006/picture">
+                <pic:pic xmlns:pic="http://schemas.openxmlformats.org/drawingml/2006/picture">
+                  <pic:nvPicPr>
+                    <pic:cNvPr id="145" name="alpha_beta_figure.pdf"/>
+                    <pic:cNvPicPr/>
+                  </pic:nvPicPr>
+                  <pic:blipFill>
+                    <a:blip r:embed="rId56">
+                      <a:extLst>
+                        <a:ext uri="{28A0092B-C50C-407E-A947-70E740481C1C}">
+                          <a14:useLocalDpi xmlns:a14="http://schemas.microsoft.com/office/drawing/2010/main" val="0"/>
+                        </a:ext>
+                      </a:extLst>
+                    </a:blip>
+                    <a:stretch>
+                      <a:fillRect/>
+                    </a:stretch>
+                  </pic:blipFill>
+                  <pic:spPr>
+                    <a:xfrm>
+                      <a:off x="0" y="0"/>
+                      <a:ext cx="4572000" cy="3657600"/>
+                    </a:xfrm>
+                    <a:prstGeom prst="rect">
+                      <a:avLst/>
+                    </a:prstGeom>
+                  </pic:spPr>
+                </pic:pic>
+              </a:graphicData>
+            </a:graphic>
+          </wp:inline>
+        </w:drawing>
+      </w:r>
+    </w:p>
+    <w:p>
+      <w:r>
+        <w:rPr>
+          <w:b/>
+          <w:bCs/>
+        </w:rPr>
+        <w:t xml:space="preserve">Figure 4.  </w:t>
+      </w:r>
+      <w:r>
+        <w:t>The ratios between variances in reproductive success of U and V (</w:t>
+      </w:r>
+      <w:r>
+        <w:rPr>
+          <w:noProof/>
+          <w:position w:val="-4"/>
+        </w:rPr>
+        <w:object w:dxaOrig="220" w:dyaOrig="200" w14:anchorId="45283AFB">
+          <v:shape id="_x0000_i1034" type="#_x0000_t75" alt="" style="width:10.7pt;height:10pt;mso-width-percent:0;mso-height-percent:0;mso-width-percent:0;mso-height-percent:0" o:ole="">
+            <v:imagedata r:id="rId57" o:title=""/>
+          </v:shape>
+          <o:OLEObject Type="Embed" ProgID="Equation.DSMT4" ShapeID="_x0000_i1034" DrawAspect="Content" ObjectID="_1639771555" r:id="rId58"/>
+        </w:object>
+      </w:r>
+      <w:r>
+        <w:t>; black) and U and an autosome (</w:t>
+      </w:r>
+      <w:r>
+        <w:rPr>
+          <w:noProof/>
+          <w:position w:val="-10"/>
+        </w:rPr>
+        <w:object w:dxaOrig="220" w:dyaOrig="320" w14:anchorId="621BAEFD">
+          <v:shape id="_x0000_i1033" type="#_x0000_t75" alt="" style="width:10.7pt;height:15.7pt;mso-width-percent:0;mso-height-percent:0;mso-width-percent:0;mso-height-percent:0" o:ole="">
+            <v:imagedata r:id="rId59" o:title=""/>
+          </v:shape>
+          <o:OLEObject Type="Embed" ProgID="Equation.DSMT4" ShapeID="_x0000_i1033" DrawAspect="Content" ObjectID="_1639771556" r:id="rId60"/>
+        </w:object>
+      </w:r>
+      <w:r>
+        <w:t xml:space="preserve">; blue). This data is also shown in ratioData.csv. The patterns plotted here holds for different population and arena sizes. What actually matters in the density of the population (e.g., </w:t>
+      </w:r>
+      <w:r>
+        <w:rPr>
+          <w:i/>
+          <w:iCs/>
+        </w:rPr>
+        <w:t xml:space="preserve">N </w:t>
+      </w:r>
+      <w:r>
+        <w:t>divided by arena size).</w:t>
+      </w:r>
+    </w:p>
+    <w:p/>
+    <w:p/>
+    <w:p/>
+    <w:p>
+      <w:pPr>
+        <w:rPr>
+          <w:b/>
+          <w:bCs/>
+        </w:rPr>
+      </w:pPr>
+      <w:r>
+        <w:rPr>
+          <w:b/>
+          <w:bCs/>
+        </w:rPr>
+        <w:t>Example of comparing to data</w:t>
+      </w:r>
+    </w:p>
+    <w:p>
+      <w:pPr>
+        <w:rPr>
+          <w:b/>
+          <w:bCs/>
+        </w:rPr>
+      </w:pPr>
+    </w:p>
+    <w:p>
+      <w:r>
+        <w:t xml:space="preserve">Say from the data we get that </w:t>
+      </w:r>
+      <w:r>
+        <w:rPr>
+          <w:noProof/>
+          <w:position w:val="-12"/>
+        </w:rPr>
+        <w:object w:dxaOrig="960" w:dyaOrig="380" w14:anchorId="6870BAA1">
+          <v:shape id="_x0000_i1032" type="#_x0000_t75" alt="" style="width:47.75pt;height:19.25pt;mso-width-percent:0;mso-height-percent:0;mso-width-percent:0;mso-height-percent:0" o:ole="">
+            <v:imagedata r:id="rId61" o:title=""/>
+          </v:shape>
+          <o:OLEObject Type="Embed" ProgID="Equation.DSMT4" ShapeID="_x0000_i1032" DrawAspect="Content" ObjectID="_1639771557" r:id="rId62"/>
+        </w:object>
+      </w:r>
+      <w:r>
+        <w:t xml:space="preserve">, </w:t>
+      </w:r>
+      <w:r>
+        <w:rPr>
+          <w:noProof/>
+          <w:position w:val="-12"/>
+        </w:rPr>
+        <w:object w:dxaOrig="1100" w:dyaOrig="380" w14:anchorId="55EDF8EB">
+          <v:shape id="_x0000_i1031" type="#_x0000_t75" alt="" style="width:54.9pt;height:19.25pt;mso-width-percent:0;mso-height-percent:0;mso-width-percent:0;mso-height-percent:0" o:ole="">
+            <v:imagedata r:id="rId63" o:title=""/>
+          </v:shape>
+          <o:OLEObject Type="Embed" ProgID="Equation.DSMT4" ShapeID="_x0000_i1031" DrawAspect="Content" ObjectID="_1639771558" r:id="rId64"/>
+        </w:object>
+      </w:r>
+      <w:r>
+        <w:t xml:space="preserve">, and </w:t>
+      </w:r>
+      <w:r>
+        <w:rPr>
+          <w:noProof/>
+          <w:position w:val="-12"/>
+        </w:rPr>
+        <w:object w:dxaOrig="1220" w:dyaOrig="380" w14:anchorId="4E5BFDF2">
+          <v:shape id="_x0000_i1030" type="#_x0000_t75" alt="" style="width:61.3pt;height:19.25pt;mso-width-percent:0;mso-height-percent:0;mso-width-percent:0;mso-height-percent:0" o:ole="">
+            <v:imagedata r:id="rId65" o:title=""/>
+          </v:shape>
+          <o:OLEObject Type="Embed" ProgID="Equation.DSMT4" ShapeID="_x0000_i1030" DrawAspect="Content" ObjectID="_1639771559" r:id="rId66"/>
+        </w:object>
+      </w:r>
+      <w:r>
+        <w:t xml:space="preserve">. I also assume that the mutation rate is the same for all chromosomes at </w:t>
+      </w:r>
+      <w:r>
+        <w:rPr>
+          <w:noProof/>
+          <w:position w:val="-10"/>
+        </w:rPr>
+        <w:object w:dxaOrig="880" w:dyaOrig="380" w14:anchorId="477043CD">
+          <v:shape id="_x0000_i1029" type="#_x0000_t75" alt="" style="width:44.2pt;height:19.25pt;mso-width-percent:0;mso-height-percent:0;mso-width-percent:0;mso-height-percent:0" o:ole="">
+            <v:imagedata r:id="rId67" o:title=""/>
+          </v:shape>
+          <o:OLEObject Type="Embed" ProgID="Equation.DSMT4" ShapeID="_x0000_i1029" DrawAspect="Content" ObjectID="_1639771560" r:id="rId68"/>
+        </w:object>
+      </w:r>
+      <w:r>
+        <w:t xml:space="preserve">. Unfortunately, we also have to assume a population size, so assume that </w:t>
+      </w:r>
+      <w:r>
+        <w:rPr>
+          <w:i/>
+          <w:iCs/>
+        </w:rPr>
+        <w:t>N</w:t>
+      </w:r>
+      <w:r>
+        <w:t xml:space="preserve"> = 400,000.</w:t>
+      </w:r>
+    </w:p>
+    <w:p/>
+    <w:p/>
+    <w:p/>
+    <w:p>
+      <w:pPr>
+        <w:rPr>
+          <w:i/>
+          <w:iCs/>
+        </w:rPr>
+      </w:pPr>
+      <w:r>
+        <w:rPr>
+          <w:i/>
+          <w:iCs/>
+        </w:rPr>
+        <w:t>Ratio of V to U</w:t>
+      </w:r>
+    </w:p>
+    <w:p>
+      <w:r>
+        <w:t xml:space="preserve">From the data, we would get that </w:t>
+      </w:r>
+      <w:r>
+        <w:rPr>
+          <w:noProof/>
+          <w:position w:val="-6"/>
+        </w:rPr>
+        <w:object w:dxaOrig="900" w:dyaOrig="260" w14:anchorId="648DAC54">
+          <v:shape id="_x0000_i1028" type="#_x0000_t75" alt="" style="width:44.9pt;height:12.85pt;mso-width-percent:0;mso-height-percent:0;mso-width-percent:0;mso-height-percent:0" o:ole="">
+            <v:imagedata r:id="rId69" o:title=""/>
+          </v:shape>
+          <o:OLEObject Type="Embed" ProgID="Equation.DSMT4" ShapeID="_x0000_i1028" DrawAspect="Content" ObjectID="_1639771561" r:id="rId70"/>
+        </w:object>
+      </w:r>
+      <w:r>
+        <w:t>. We can then compare that to the simulation data (figure 4) and see that we would only expect to see that when the density is greater than ~0.25.</w:t>
+      </w:r>
+    </w:p>
+    <w:p/>
+    <w:p>
+      <w:pPr>
+        <w:rPr>
+          <w:i/>
+          <w:iCs/>
+        </w:rPr>
+      </w:pPr>
+      <w:r>
+        <w:rPr>
+          <w:i/>
+          <w:iCs/>
+        </w:rPr>
+        <w:t>Ratio of U to A</w:t>
+      </w:r>
+    </w:p>
+    <w:p>
+      <w:r>
+        <w:t xml:space="preserve">From the data, we would get that </w:t>
+      </w:r>
+      <w:r>
+        <w:rPr>
+          <w:noProof/>
+          <w:position w:val="-10"/>
+        </w:rPr>
+        <w:object w:dxaOrig="780" w:dyaOrig="320" w14:anchorId="2B378DAA">
+          <v:shape id="_x0000_i1027" type="#_x0000_t75" alt="" style="width:39.2pt;height:15.7pt;mso-width-percent:0;mso-height-percent:0;mso-width-percent:0;mso-height-percent:0" o:ole="">
+            <v:imagedata r:id="rId71" o:title=""/>
+          </v:shape>
+          <o:OLEObject Type="Embed" ProgID="Equation.DSMT4" ShapeID="_x0000_i1027" DrawAspect="Content" ObjectID="_1639771562" r:id="rId72"/>
+        </w:object>
+      </w:r>
+      <w:r>
+        <w:t>.</w:t>
+      </w:r>
+      <w:r>
+        <w:t xml:space="preserve">  Comparing this to the simulation results, we would only see this at very low population densities (&lt; 0.05).</w:t>
+      </w:r>
+    </w:p>
+    <w:p/>
+    <w:p>
+      <w:pPr>
+        <w:rPr>
+          <w:i/>
+          <w:iCs/>
+        </w:rPr>
+      </w:pPr>
+      <w:r>
+        <w:rPr>
+          <w:i/>
+          <w:iCs/>
+        </w:rPr>
+        <w:t>Conclusions</w:t>
+      </w:r>
+    </w:p>
+    <w:p>
+      <w:r>
+        <w:t xml:space="preserve">Considering both the results above, the data probably cannot be explained the population’s spatial structure alone and selection probably played a role. If we assume that there was no selection on the V chromosome, then the population would have to have had a density greater than </w:t>
+      </w:r>
+      <w:r>
+        <w:t>~0.25.</w:t>
+      </w:r>
+      <w:r>
+        <w:t xml:space="preserve"> However, </w:t>
+      </w:r>
+      <w:r>
+        <w:rPr>
+          <w:noProof/>
+          <w:position w:val="-12"/>
+        </w:rPr>
+        <w:object w:dxaOrig="280" w:dyaOrig="380" w14:anchorId="45A1FA5B">
+          <v:shape id="_x0000_i1026" type="#_x0000_t75" alt="" style="width:14.25pt;height:19.25pt;mso-width-percent:0;mso-height-percent:0;mso-width-percent:0;mso-height-percent:0" o:ole="">
+            <v:imagedata r:id="rId73" o:title=""/>
+          </v:shape>
+          <o:OLEObject Type="Embed" ProgID="Equation.DSMT4" ShapeID="_x0000_i1026" DrawAspect="Content" ObjectID="_1639771563" r:id="rId74"/>
+        </w:object>
+      </w:r>
+      <w:r>
+        <w:t xml:space="preserve"> is smaller than we would expect at that density and thus we would conclude that there was selection on the U chromosome.</w:t>
+      </w:r>
+    </w:p>
+    <w:p/>
+    <w:p>
+      <w:r>
+        <w:t xml:space="preserve">Alternatively, we could assume that there was no selection on the U chromosome. In that case, the </w:t>
+      </w:r>
+      <w:r>
+        <w:t xml:space="preserve">population would have to have had a density </w:t>
+      </w:r>
+      <w:r>
+        <w:t xml:space="preserve">less than </w:t>
+      </w:r>
+      <w:r>
+        <w:t>0.05</w:t>
+      </w:r>
+      <w:r>
+        <w:t xml:space="preserve">. However, </w:t>
+      </w:r>
+      <w:r>
+        <w:rPr>
+          <w:noProof/>
+          <w:position w:val="-12"/>
+        </w:rPr>
+        <w:object w:dxaOrig="280" w:dyaOrig="380" w14:anchorId="25A30162">
+          <v:shape id="_x0000_i1025" type="#_x0000_t75" alt="" style="width:14.25pt;height:19.25pt;mso-width-percent:0;mso-height-percent:0;mso-width-percent:0;mso-height-percent:0" o:ole="">
+            <v:imagedata r:id="rId75" o:title=""/>
+          </v:shape>
+          <o:OLEObject Type="Embed" ProgID="Equation.DSMT4" ShapeID="_x0000_i1025" DrawAspect="Content" ObjectID="_1639771564" r:id="rId76"/>
+        </w:object>
+      </w:r>
+      <w:r>
+        <w:t xml:space="preserve"> is </w:t>
+      </w:r>
+      <w:r>
+        <w:t xml:space="preserve">smaller than we would expect at that density and thus we would conclude that there was selection on the </w:t>
+      </w:r>
+      <w:r>
+        <w:t>V</w:t>
+      </w:r>
+      <w:r>
+        <w:t xml:space="preserve"> chromosome.</w:t>
+      </w:r>
+    </w:p>
+    <w:p/>
+    <w:p>
+      <w:r>
+        <w:t xml:space="preserve">So, in sum, if the data looks like this (which </w:t>
+      </w:r>
+      <w:proofErr w:type="gramStart"/>
+      <w:r>
+        <w:t>it</w:t>
+      </w:r>
+      <w:proofErr w:type="gramEnd"/>
+      <w:r>
+        <w:t xml:space="preserve"> kind of seems like it does) there was likely selection on the U chromosome the V chromosome or both. I do not know if we can tease that apart though.</w:t>
       </w:r>
     </w:p>
     <w:sectPr>
@@ -1311,6 +2015,7 @@
     <w:lsdException w:name="HTML Sample" w:semiHidden="1" w:unhideWhenUsed="1"/>
     <w:lsdException w:name="HTML Typewriter" w:semiHidden="1" w:unhideWhenUsed="1"/>
     <w:lsdException w:name="HTML Variable" w:semiHidden="1" w:unhideWhenUsed="1"/>
+    <w:lsdException w:name="Normal Table" w:semiHidden="1" w:unhideWhenUsed="1"/>
     <w:lsdException w:name="annotation subject" w:semiHidden="1" w:unhideWhenUsed="1"/>
     <w:lsdException w:name="No List" w:semiHidden="1" w:unhideWhenUsed="1"/>
     <w:lsdException w:name="Outline List 1" w:semiHidden="1" w:unhideWhenUsed="1"/>
@@ -1357,8 +2062,10 @@
     <w:lsdException w:name="Table Subtle 2" w:semiHidden="1" w:unhideWhenUsed="1"/>
     <w:lsdException w:name="Table Web 1" w:semiHidden="1" w:unhideWhenUsed="1"/>
     <w:lsdException w:name="Table Web 2" w:semiHidden="1" w:unhideWhenUsed="1"/>
+    <w:lsdException w:name="Table Web 3" w:semiHidden="1" w:unhideWhenUsed="1"/>
     <w:lsdException w:name="Balloon Text" w:semiHidden="1" w:unhideWhenUsed="1"/>
     <w:lsdException w:name="Table Grid" w:uiPriority="39"/>
+    <w:lsdException w:name="Table Theme" w:semiHidden="1" w:unhideWhenUsed="1"/>
     <w:lsdException w:name="Placeholder Text" w:semiHidden="1"/>
     <w:lsdException w:name="No Spacing" w:uiPriority="1" w:qFormat="1"/>
     <w:lsdException w:name="Light Shading" w:uiPriority="60"/>
@@ -1731,6 +2438,22 @@
       <w:szCs w:val="18"/>
     </w:rPr>
   </w:style>
+  <w:style w:type="table" w:styleId="TableGrid">
+    <w:name w:val="Table Grid"/>
+    <w:basedOn w:val="TableNormal"/>
+    <w:uiPriority w:val="39"/>
+    <w:rsid w:val="002A2FC3"/>
+    <w:tblPr>
+      <w:tblBorders>
+        <w:top w:val="single" w:sz="4" w:space="0" w:color="auto"/>
+        <w:left w:val="single" w:sz="4" w:space="0" w:color="auto"/>
+        <w:bottom w:val="single" w:sz="4" w:space="0" w:color="auto"/>
+        <w:right w:val="single" w:sz="4" w:space="0" w:color="auto"/>
+        <w:insideH w:val="single" w:sz="4" w:space="0" w:color="auto"/>
+        <w:insideV w:val="single" w:sz="4" w:space="0" w:color="auto"/>
+      </w:tblBorders>
+    </w:tblPr>
+  </w:style>
 </w:styles>
 </file>
 

</xml_diff>

<commit_message>
fix some typos in the subscripts of equations
</commit_message>
<xml_diff>
--- a/Chromosome_NE_sims.docx
+++ b/Chromosome_NE_sims.docx
@@ -466,10 +466,10 @@
             <v:path o:extrusionok="f" gradientshapeok="t" o:connecttype="rect"/>
             <o:lock v:ext="edit" aspectratio="t"/>
           </v:shapetype>
-          <v:shape id="_x0000_i1057" type="#_x0000_t75" alt="" style="width:46.35pt;height:14.25pt;mso-width-percent:0;mso-height-percent:0;mso-width-percent:0;mso-height-percent:0" o:ole="">
+          <v:shape id="_x0000_i1057" type="#_x0000_t75" alt="" style="width:45.95pt;height:13.8pt;mso-width-percent:0;mso-height-percent:0;mso-width-percent:0;mso-height-percent:0" o:ole="">
             <v:imagedata r:id="rId5" o:title=""/>
           </v:shape>
-          <o:OLEObject Type="Embed" ProgID="Equation.DSMT4" ShapeID="_x0000_i1057" DrawAspect="Content" ObjectID="_1639771532" r:id="rId6"/>
+          <o:OLEObject Type="Embed" ProgID="Equation.DSMT4" ShapeID="_x0000_i1057" DrawAspect="Content" ObjectID="_1641994358" r:id="rId6"/>
         </w:object>
       </w:r>
       <w:r>
@@ -573,15 +573,17 @@
           <w:position w:val="-36"/>
         </w:rPr>
         <w:object w:dxaOrig="2640" w:dyaOrig="840" w14:anchorId="3B2E86B5">
-          <v:shape id="_x0000_i1056" type="#_x0000_t75" alt="" style="width:131.9pt;height:42.05pt;mso-width-percent:0;mso-height-percent:0;mso-width-percent:0;mso-height-percent:0" o:ole="">
+          <v:shape id="_x0000_i1056" type="#_x0000_t75" alt="" style="width:131.75pt;height:42.15pt;mso-width-percent:0;mso-height-percent:0;mso-width-percent:0;mso-height-percent:0" o:ole="">
             <v:imagedata r:id="rId7" o:title=""/>
           </v:shape>
-          <o:OLEObject Type="Embed" ProgID="Equation.DSMT4" ShapeID="_x0000_i1056" DrawAspect="Content" ObjectID="_1639771533" r:id="rId8"/>
+          <o:OLEObject Type="Embed" ProgID="Equation.DSMT4" ShapeID="_x0000_i1056" DrawAspect="Content" ObjectID="_1641994359" r:id="rId8"/>
         </w:object>
       </w:r>
       <w:r>
         <w:t xml:space="preserve"> ,</w:t>
       </w:r>
+      <w:bookmarkStart w:id="0" w:name="_GoBack"/>
+      <w:bookmarkEnd w:id="0"/>
       <w:r>
         <w:tab/>
       </w:r>
@@ -603,27 +605,43 @@
       <w:r>
         <w:instrText>(</w:instrText>
       </w:r>
-      <w:fldSimple w:instr=" SEQ MTEqn \c \* Arabic \* MERGEFORMAT ">
-        <w:r>
-          <w:rPr>
-            <w:noProof/>
-          </w:rPr>
-          <w:instrText>1</w:instrText>
-        </w:r>
-      </w:fldSimple>
+      <w:r>
+        <w:fldChar w:fldCharType="begin"/>
+      </w:r>
+      <w:r>
+        <w:instrText xml:space="preserve"> SEQ MTEqn \c \* Arabic \*</w:instrText>
+      </w:r>
+      <w:r>
+        <w:instrText xml:space="preserve"> MERGEFORMAT </w:instrText>
+      </w:r>
+      <w:r>
+        <w:fldChar w:fldCharType="separate"/>
+      </w:r>
+      <w:r>
+        <w:rPr>
+          <w:noProof/>
+        </w:rPr>
+        <w:instrText>1</w:instrText>
+      </w:r>
+      <w:r>
+        <w:rPr>
+          <w:noProof/>
+        </w:rPr>
+        <w:fldChar w:fldCharType="end"/>
+      </w:r>
       <w:r>
         <w:instrText>)</w:instrText>
       </w:r>
       <w:r>
         <w:fldChar w:fldCharType="end"/>
       </w:r>
-      <w:commentRangeStart w:id="0"/>
-      <w:commentRangeEnd w:id="0"/>
+      <w:commentRangeStart w:id="1"/>
+      <w:commentRangeEnd w:id="1"/>
       <w:r>
         <w:rPr>
           <w:rStyle w:val="CommentReference"/>
         </w:rPr>
-        <w:commentReference w:id="0"/>
+        <w:commentReference w:id="1"/>
       </w:r>
     </w:p>
     <w:p/>
@@ -637,10 +655,10 @@
           <w:position w:val="-16"/>
         </w:rPr>
         <w:object w:dxaOrig="360" w:dyaOrig="420" w14:anchorId="48FB2455">
-          <v:shape id="_x0000_i1055" type="#_x0000_t75" alt="" style="width:17.8pt;height:20.65pt;mso-width-percent:0;mso-height-percent:0;mso-width-percent:0;mso-height-percent:0" o:ole="">
+          <v:shape id="_x0000_i1055" type="#_x0000_t75" alt="" style="width:18.4pt;height:20.7pt;mso-width-percent:0;mso-height-percent:0;mso-width-percent:0;mso-height-percent:0" o:ole="">
             <v:imagedata r:id="rId12" o:title=""/>
           </v:shape>
-          <o:OLEObject Type="Embed" ProgID="Equation.DSMT4" ShapeID="_x0000_i1055" DrawAspect="Content" ObjectID="_1639771534" r:id="rId13"/>
+          <o:OLEObject Type="Embed" ProgID="Equation.DSMT4" ShapeID="_x0000_i1055" DrawAspect="Content" ObjectID="_1641994360" r:id="rId13"/>
         </w:object>
       </w:r>
       <w:r>
@@ -655,10 +673,10 @@
           <w:position w:val="-12"/>
         </w:rPr>
         <w:object w:dxaOrig="380" w:dyaOrig="380" w14:anchorId="7CA01D67">
-          <v:shape id="_x0000_i1054" type="#_x0000_t75" alt="" style="width:19.25pt;height:19.25pt;mso-width-percent:0;mso-height-percent:0;mso-width-percent:0;mso-height-percent:0" o:ole="">
+          <v:shape id="_x0000_i1054" type="#_x0000_t75" alt="" style="width:19.15pt;height:19.15pt;mso-width-percent:0;mso-height-percent:0;mso-width-percent:0;mso-height-percent:0" o:ole="">
             <v:imagedata r:id="rId14" o:title=""/>
           </v:shape>
-          <o:OLEObject Type="Embed" ProgID="Equation.DSMT4" ShapeID="_x0000_i1054" DrawAspect="Content" ObjectID="_1639771535" r:id="rId15"/>
+          <o:OLEObject Type="Embed" ProgID="Equation.DSMT4" ShapeID="_x0000_i1054" DrawAspect="Content" ObjectID="_1641994361" r:id="rId15"/>
         </w:object>
       </w:r>
       <w:r>
@@ -673,10 +691,10 @@
           <w:position w:val="-16"/>
         </w:rPr>
         <w:object w:dxaOrig="300" w:dyaOrig="440" w14:anchorId="6691A311">
-          <v:shape id="_x0000_i1053" type="#_x0000_t75" alt="" style="width:14.95pt;height:22.1pt;mso-width-percent:0;mso-height-percent:0;mso-width-percent:0;mso-height-percent:0" o:ole="">
+          <v:shape id="_x0000_i1053" type="#_x0000_t75" alt="" style="width:15.3pt;height:22.2pt;mso-width-percent:0;mso-height-percent:0;mso-width-percent:0;mso-height-percent:0" o:ole="">
             <v:imagedata r:id="rId16" o:title=""/>
           </v:shape>
-          <o:OLEObject Type="Embed" ProgID="Equation.DSMT4" ShapeID="_x0000_i1053" DrawAspect="Content" ObjectID="_1639771536" r:id="rId17"/>
+          <o:OLEObject Type="Embed" ProgID="Equation.DSMT4" ShapeID="_x0000_i1053" DrawAspect="Content" ObjectID="_1641994362" r:id="rId17"/>
         </w:object>
       </w:r>
       <w:r>
@@ -696,10 +714,10 @@
           <w:position w:val="-12"/>
         </w:rPr>
         <w:object w:dxaOrig="320" w:dyaOrig="400" w14:anchorId="197B22E2">
-          <v:shape id="_x0000_i1052" type="#_x0000_t75" alt="" style="width:15.7pt;height:19.95pt;mso-width-percent:0;mso-height-percent:0;mso-width-percent:0;mso-height-percent:0" o:ole="">
+          <v:shape id="_x0000_i1052" type="#_x0000_t75" alt="" style="width:16.1pt;height:19.9pt;mso-width-percent:0;mso-height-percent:0;mso-width-percent:0;mso-height-percent:0" o:ole="">
             <v:imagedata r:id="rId18" o:title=""/>
           </v:shape>
-          <o:OLEObject Type="Embed" ProgID="Equation.DSMT4" ShapeID="_x0000_i1052" DrawAspect="Content" ObjectID="_1639771537" r:id="rId19"/>
+          <o:OLEObject Type="Embed" ProgID="Equation.DSMT4" ShapeID="_x0000_i1052" DrawAspect="Content" ObjectID="_1641994363" r:id="rId19"/>
         </w:object>
       </w:r>
       <w:r>
@@ -725,10 +743,10 @@
           <w:position w:val="-12"/>
         </w:rPr>
         <w:object w:dxaOrig="2520" w:dyaOrig="400" w14:anchorId="021AC0A7">
-          <v:shape id="_x0000_i1051" type="#_x0000_t75" alt="" style="width:126.2pt;height:19.95pt;mso-width-percent:0;mso-height-percent:0;mso-width-percent:0;mso-height-percent:0" o:ole="">
+          <v:shape id="_x0000_i1051" type="#_x0000_t75" alt="" style="width:126.4pt;height:19.9pt;mso-width-percent:0;mso-height-percent:0;mso-width-percent:0;mso-height-percent:0" o:ole="">
             <v:imagedata r:id="rId20" o:title=""/>
           </v:shape>
-          <o:OLEObject Type="Embed" ProgID="Equation.DSMT4" ShapeID="_x0000_i1051" DrawAspect="Content" ObjectID="_1639771538" r:id="rId21"/>
+          <o:OLEObject Type="Embed" ProgID="Equation.DSMT4" ShapeID="_x0000_i1051" DrawAspect="Content" ObjectID="_1641994364" r:id="rId21"/>
         </w:object>
       </w:r>
       <w:r>
@@ -755,14 +773,27 @@
       <w:r>
         <w:instrText>(</w:instrText>
       </w:r>
-      <w:fldSimple w:instr=" SEQ MTEqn \c \* Arabic \* MERGEFORMAT ">
-        <w:r>
-          <w:rPr>
-            <w:noProof/>
-          </w:rPr>
-          <w:instrText>2</w:instrText>
-        </w:r>
-      </w:fldSimple>
+      <w:r>
+        <w:fldChar w:fldCharType="begin"/>
+      </w:r>
+      <w:r>
+        <w:instrText xml:space="preserve"> SEQ MTEqn \c \* Arabic \* MERGEFORMAT </w:instrText>
+      </w:r>
+      <w:r>
+        <w:fldChar w:fldCharType="separate"/>
+      </w:r>
+      <w:r>
+        <w:rPr>
+          <w:noProof/>
+        </w:rPr>
+        <w:instrText>2</w:instrText>
+      </w:r>
+      <w:r>
+        <w:rPr>
+          <w:noProof/>
+        </w:rPr>
+        <w:fldChar w:fldCharType="end"/>
+      </w:r>
       <w:r>
         <w:instrText>)</w:instrText>
       </w:r>
@@ -790,10 +821,10 @@
           <w:position w:val="-4"/>
         </w:rPr>
         <w:object w:dxaOrig="300" w:dyaOrig="320" w14:anchorId="1D2B8A3B">
-          <v:shape id="_x0000_i1050" type="#_x0000_t75" alt="" style="width:14.95pt;height:15.7pt;mso-width-percent:0;mso-height-percent:0;mso-width-percent:0;mso-height-percent:0" o:ole="">
+          <v:shape id="_x0000_i1050" type="#_x0000_t75" alt="" style="width:15.3pt;height:16.1pt;mso-width-percent:0;mso-height-percent:0;mso-width-percent:0;mso-height-percent:0" o:ole="">
             <v:imagedata r:id="rId22" o:title=""/>
           </v:shape>
-          <o:OLEObject Type="Embed" ProgID="Equation.DSMT4" ShapeID="_x0000_i1050" DrawAspect="Content" ObjectID="_1639771539" r:id="rId23"/>
+          <o:OLEObject Type="Embed" ProgID="Equation.DSMT4" ShapeID="_x0000_i1050" DrawAspect="Content" ObjectID="_1641994365" r:id="rId23"/>
         </w:object>
       </w:r>
       <w:r>
@@ -877,16 +908,16 @@
       <w:r>
         <w:t>one third that of the V chromosome</w:t>
       </w:r>
-      <w:commentRangeStart w:id="1"/>
+      <w:commentRangeStart w:id="2"/>
       <w:r>
         <w:t>.</w:t>
       </w:r>
-      <w:commentRangeEnd w:id="1"/>
+      <w:commentRangeEnd w:id="2"/>
       <w:r>
         <w:rPr>
           <w:rStyle w:val="CommentReference"/>
         </w:rPr>
-        <w:commentReference w:id="1"/>
+        <w:commentReference w:id="2"/>
       </w:r>
     </w:p>
     <w:p/>
@@ -952,7 +983,7 @@
     </w:p>
     <w:p/>
     <w:p>
-      <w:commentRangeStart w:id="2"/>
+      <w:commentRangeStart w:id="3"/>
       <w:r>
         <w:rPr>
           <w:i/>
@@ -961,12 +992,12 @@
         <w:lastRenderedPageBreak/>
         <w:t>Sex ratio</w:t>
       </w:r>
-      <w:commentRangeEnd w:id="2"/>
+      <w:commentRangeEnd w:id="3"/>
       <w:r>
         <w:rPr>
           <w:rStyle w:val="CommentReference"/>
         </w:rPr>
-        <w:commentReference w:id="2"/>
+        <w:commentReference w:id="3"/>
       </w:r>
     </w:p>
     <w:p/>
@@ -1098,20 +1129,20 @@
       <w:r>
         <w:t xml:space="preserve">In general, </w:t>
       </w:r>
-      <w:bookmarkStart w:id="3" w:name="MTBlankEqn"/>
+      <w:bookmarkStart w:id="4" w:name="MTBlankEqn"/>
       <w:r>
         <w:rPr>
           <w:noProof/>
           <w:position w:val="-12"/>
         </w:rPr>
         <w:object w:dxaOrig="1000" w:dyaOrig="380" w14:anchorId="7E168001">
-          <v:shape id="_x0000_i1049" type="#_x0000_t75" alt="" style="width:49.9pt;height:19.25pt;mso-width-percent:0;mso-height-percent:0;mso-width-percent:0;mso-height-percent:0" o:ole="">
+          <v:shape id="_x0000_i1049" type="#_x0000_t75" alt="" style="width:49.8pt;height:19.15pt;mso-width-percent:0;mso-height-percent:0;mso-width-percent:0;mso-height-percent:0" o:ole="">
             <v:imagedata r:id="rId26" o:title=""/>
           </v:shape>
-          <o:OLEObject Type="Embed" ProgID="Equation.DSMT4" ShapeID="_x0000_i1049" DrawAspect="Content" ObjectID="_1639771540" r:id="rId27"/>
-        </w:object>
-      </w:r>
-      <w:bookmarkEnd w:id="3"/>
+          <o:OLEObject Type="Embed" ProgID="Equation.DSMT4" ShapeID="_x0000_i1049" DrawAspect="Content" ObjectID="_1641994366" r:id="rId27"/>
+        </w:object>
+      </w:r>
+      <w:bookmarkEnd w:id="4"/>
       <w:r>
         <w:t>. Therefore, given the equations above,</w:t>
       </w:r>
@@ -1130,10 +1161,10 @@
           <w:position w:val="-34"/>
         </w:rPr>
         <w:object w:dxaOrig="1800" w:dyaOrig="800" w14:anchorId="7570EBC0">
-          <v:shape id="_x0000_i1048" type="#_x0000_t75" alt="" style="width:89.8pt;height:39.9pt;mso-width-percent:0;mso-height-percent:0;mso-width-percent:0;mso-height-percent:0" o:ole="">
+          <v:shape id="_x0000_i1048" type="#_x0000_t75" alt="" style="width:90.4pt;height:39.85pt;mso-width-percent:0;mso-height-percent:0;mso-width-percent:0;mso-height-percent:0" o:ole="">
             <v:imagedata r:id="rId28" o:title=""/>
           </v:shape>
-          <o:OLEObject Type="Embed" ProgID="Equation.DSMT4" ShapeID="_x0000_i1048" DrawAspect="Content" ObjectID="_1639771541" r:id="rId29"/>
+          <o:OLEObject Type="Embed" ProgID="Equation.DSMT4" ShapeID="_x0000_i1048" DrawAspect="Content" ObjectID="_1641994367" r:id="rId29"/>
         </w:object>
       </w:r>
       <w:r>
@@ -1150,10 +1181,10 @@
           <w:position w:val="-12"/>
         </w:rPr>
         <w:object w:dxaOrig="320" w:dyaOrig="380" w14:anchorId="07115B7D">
-          <v:shape id="_x0000_i1047" type="#_x0000_t75" alt="" style="width:15.7pt;height:19.25pt;mso-width-percent:0;mso-height-percent:0;mso-width-percent:0;mso-height-percent:0" o:ole="">
+          <v:shape id="_x0000_i1047" type="#_x0000_t75" alt="" style="width:16.1pt;height:19.15pt;mso-width-percent:0;mso-height-percent:0;mso-width-percent:0;mso-height-percent:0" o:ole="">
             <v:imagedata r:id="rId30" o:title=""/>
           </v:shape>
-          <o:OLEObject Type="Embed" ProgID="Equation.DSMT4" ShapeID="_x0000_i1047" DrawAspect="Content" ObjectID="_1639771542" r:id="rId31"/>
+          <o:OLEObject Type="Embed" ProgID="Equation.DSMT4" ShapeID="_x0000_i1047" DrawAspect="Content" ObjectID="_1641994368" r:id="rId31"/>
         </w:object>
       </w:r>
       <w:r>
@@ -1173,10 +1204,10 @@
           <w:position w:val="-12"/>
         </w:rPr>
         <w:object w:dxaOrig="300" w:dyaOrig="400" w14:anchorId="30F2D297">
-          <v:shape id="_x0000_i1046" type="#_x0000_t75" alt="" style="width:14.95pt;height:19.95pt;mso-width-percent:0;mso-height-percent:0;mso-width-percent:0;mso-height-percent:0" o:ole="">
+          <v:shape id="_x0000_i1046" type="#_x0000_t75" alt="" style="width:15.3pt;height:19.9pt;mso-width-percent:0;mso-height-percent:0;mso-width-percent:0;mso-height-percent:0" o:ole="">
             <v:imagedata r:id="rId32" o:title=""/>
           </v:shape>
-          <o:OLEObject Type="Embed" ProgID="Equation.DSMT4" ShapeID="_x0000_i1046" DrawAspect="Content" ObjectID="_1639771543" r:id="rId33"/>
+          <o:OLEObject Type="Embed" ProgID="Equation.DSMT4" ShapeID="_x0000_i1046" DrawAspect="Content" ObjectID="_1641994369" r:id="rId33"/>
         </w:object>
       </w:r>
       <w:r>
@@ -1196,10 +1227,10 @@
           <w:position w:val="-34"/>
         </w:rPr>
         <w:object w:dxaOrig="2280" w:dyaOrig="800" w14:anchorId="2D2ADA11">
-          <v:shape id="_x0000_i1045" type="#_x0000_t75" alt="" style="width:114.05pt;height:39.9pt;mso-width-percent:0;mso-height-percent:0;mso-width-percent:0;mso-height-percent:0" o:ole="">
+          <v:shape id="_x0000_i1045" type="#_x0000_t75" alt="" style="width:114.15pt;height:39.85pt;mso-width-percent:0;mso-height-percent:0;mso-width-percent:0;mso-height-percent:0" o:ole="">
             <v:imagedata r:id="rId34" o:title=""/>
           </v:shape>
-          <o:OLEObject Type="Embed" ProgID="Equation.DSMT4" ShapeID="_x0000_i1045" DrawAspect="Content" ObjectID="_1639771544" r:id="rId35"/>
+          <o:OLEObject Type="Embed" ProgID="Equation.DSMT4" ShapeID="_x0000_i1045" DrawAspect="Content" ObjectID="_1641994370" r:id="rId35"/>
         </w:object>
       </w:r>
       <w:r>
@@ -1226,10 +1257,10 @@
           <w:position w:val="-76"/>
         </w:rPr>
         <w:object w:dxaOrig="1760" w:dyaOrig="1640" w14:anchorId="46F2139C">
-          <v:shape id="_x0000_i1044" type="#_x0000_t75" alt="" style="width:87.7pt;height:82pt;mso-width-percent:0;mso-height-percent:0;mso-width-percent:0;mso-height-percent:0" o:ole="">
+          <v:shape id="_x0000_i1044" type="#_x0000_t75" alt="" style="width:88.1pt;height:81.95pt;mso-width-percent:0;mso-height-percent:0;mso-width-percent:0;mso-height-percent:0" o:ole="">
             <v:imagedata r:id="rId36" o:title=""/>
           </v:shape>
-          <o:OLEObject Type="Embed" ProgID="Equation.DSMT4" ShapeID="_x0000_i1044" DrawAspect="Content" ObjectID="_1639771545" r:id="rId37"/>
+          <o:OLEObject Type="Embed" ProgID="Equation.DSMT4" ShapeID="_x0000_i1044" DrawAspect="Content" ObjectID="_1641994371" r:id="rId37"/>
         </w:object>
       </w:r>
       <w:r>
@@ -1254,10 +1285,10 @@
           <w:position w:val="-72"/>
         </w:rPr>
         <w:object w:dxaOrig="2180" w:dyaOrig="1560" w14:anchorId="0BFEF41E">
-          <v:shape id="_x0000_i1043" type="#_x0000_t75" alt="" style="width:109.05pt;height:77.7pt;mso-width-percent:0;mso-height-percent:0;mso-width-percent:0;mso-height-percent:0" o:ole="">
+          <v:shape id="_x0000_i1043" type="#_x0000_t75" alt="" style="width:108.75pt;height:78.15pt;mso-width-percent:0;mso-height-percent:0;mso-width-percent:0;mso-height-percent:0" o:ole="">
             <v:imagedata r:id="rId38" o:title=""/>
           </v:shape>
-          <o:OLEObject Type="Embed" ProgID="Equation.DSMT4" ShapeID="_x0000_i1043" DrawAspect="Content" ObjectID="_1639771546" r:id="rId39"/>
+          <o:OLEObject Type="Embed" ProgID="Equation.DSMT4" ShapeID="_x0000_i1043" DrawAspect="Content" ObjectID="_1641994372" r:id="rId39"/>
         </w:object>
       </w:r>
       <w:r>
@@ -1275,10 +1306,10 @@
           <w:position w:val="-32"/>
         </w:rPr>
         <w:object w:dxaOrig="740" w:dyaOrig="740" w14:anchorId="545E03C7">
-          <v:shape id="_x0000_i1042" type="#_x0000_t75" alt="" style="width:37.05pt;height:37.05pt;mso-width-percent:0;mso-height-percent:0;mso-width-percent:0;mso-height-percent:0" o:ole="">
+          <v:shape id="_x0000_i1042" type="#_x0000_t75" alt="" style="width:36.75pt;height:36.75pt;mso-width-percent:0;mso-height-percent:0;mso-width-percent:0;mso-height-percent:0" o:ole="">
             <v:imagedata r:id="rId40" o:title=""/>
           </v:shape>
-          <o:OLEObject Type="Embed" ProgID="Equation.DSMT4" ShapeID="_x0000_i1042" DrawAspect="Content" ObjectID="_1639771547" r:id="rId41"/>
+          <o:OLEObject Type="Embed" ProgID="Equation.DSMT4" ShapeID="_x0000_i1042" DrawAspect="Content" ObjectID="_1641994373" r:id="rId41"/>
         </w:object>
       </w:r>
       <w:r>
@@ -1290,10 +1321,10 @@
           <w:position w:val="-34"/>
         </w:rPr>
         <w:object w:dxaOrig="800" w:dyaOrig="780" w14:anchorId="3BED07BA">
-          <v:shape id="_x0000_i1041" type="#_x0000_t75" alt="" style="width:39.9pt;height:39.2pt;mso-width-percent:0;mso-height-percent:0;mso-width-percent:0;mso-height-percent:0" o:ole="">
+          <v:shape id="_x0000_i1041" type="#_x0000_t75" alt="" style="width:39.85pt;height:39.05pt;mso-width-percent:0;mso-height-percent:0;mso-width-percent:0;mso-height-percent:0" o:ole="">
             <v:imagedata r:id="rId42" o:title=""/>
           </v:shape>
-          <o:OLEObject Type="Embed" ProgID="Equation.DSMT4" ShapeID="_x0000_i1041" DrawAspect="Content" ObjectID="_1639771548" r:id="rId43"/>
+          <o:OLEObject Type="Embed" ProgID="Equation.DSMT4" ShapeID="_x0000_i1041" DrawAspect="Content" ObjectID="_1641994374" r:id="rId43"/>
         </w:object>
       </w:r>
       <w:r>
@@ -1313,17 +1344,15 @@
           <w:position w:val="-70"/>
         </w:rPr>
         <w:object w:dxaOrig="2160" w:dyaOrig="1520" w14:anchorId="2095C420">
-          <v:shape id="_x0000_i1040" type="#_x0000_t75" alt="" style="width:108.35pt;height:76.3pt;mso-width-percent:0;mso-height-percent:0;mso-width-percent:0;mso-height-percent:0" o:ole="">
+          <v:shape id="_x0000_i1040" type="#_x0000_t75" alt="" style="width:108pt;height:75.85pt;mso-width-percent:0;mso-height-percent:0;mso-width-percent:0;mso-height-percent:0" o:ole="">
             <v:imagedata r:id="rId44" o:title=""/>
           </v:shape>
-          <o:OLEObject Type="Embed" ProgID="Equation.DSMT4" ShapeID="_x0000_i1040" DrawAspect="Content" ObjectID="_1639771549" r:id="rId45"/>
+          <o:OLEObject Type="Embed" ProgID="Equation.DSMT4" ShapeID="_x0000_i1040" DrawAspect="Content" ObjectID="_1641994375" r:id="rId45"/>
         </w:object>
       </w:r>
       <w:r>
         <w:t xml:space="preserve"> . </w:t>
       </w:r>
-      <w:bookmarkStart w:id="4" w:name="_GoBack"/>
-      <w:bookmarkEnd w:id="4"/>
     </w:p>
     <w:p/>
     <w:p>
@@ -1336,10 +1365,10 @@
           <w:position w:val="-32"/>
         </w:rPr>
         <w:object w:dxaOrig="760" w:dyaOrig="740" w14:anchorId="25E3DCBC">
-          <v:shape id="_x0000_i1039" type="#_x0000_t75" alt="" style="width:37.8pt;height:37.05pt;mso-width-percent:0;mso-height-percent:0;mso-width-percent:0;mso-height-percent:0" o:ole="">
+          <v:shape id="_x0000_i1039" type="#_x0000_t75" alt="" style="width:38.3pt;height:36.75pt;mso-width-percent:0;mso-height-percent:0;mso-width-percent:0;mso-height-percent:0" o:ole="">
             <v:imagedata r:id="rId46" o:title=""/>
           </v:shape>
-          <o:OLEObject Type="Embed" ProgID="Equation.DSMT4" ShapeID="_x0000_i1039" DrawAspect="Content" ObjectID="_1639771550" r:id="rId47"/>
+          <o:OLEObject Type="Embed" ProgID="Equation.DSMT4" ShapeID="_x0000_i1039" DrawAspect="Content" ObjectID="_1641994376" r:id="rId47"/>
         </w:object>
       </w:r>
       <w:r>
@@ -1351,10 +1380,10 @@
           <w:position w:val="-32"/>
         </w:rPr>
         <w:object w:dxaOrig="780" w:dyaOrig="780" w14:anchorId="241CCD48">
-          <v:shape id="_x0000_i1038" type="#_x0000_t75" alt="" style="width:39.2pt;height:39.2pt;mso-width-percent:0;mso-height-percent:0;mso-width-percent:0;mso-height-percent:0" o:ole="">
+          <v:shape id="_x0000_i1038" type="#_x0000_t75" alt="" style="width:39.05pt;height:39.05pt;mso-width-percent:0;mso-height-percent:0;mso-width-percent:0;mso-height-percent:0" o:ole="">
             <v:imagedata r:id="rId48" o:title=""/>
           </v:shape>
-          <o:OLEObject Type="Embed" ProgID="Equation.DSMT4" ShapeID="_x0000_i1038" DrawAspect="Content" ObjectID="_1639771551" r:id="rId49"/>
+          <o:OLEObject Type="Embed" ProgID="Equation.DSMT4" ShapeID="_x0000_i1038" DrawAspect="Content" ObjectID="_1641994377" r:id="rId49"/>
         </w:object>
       </w:r>
       <w:r>
@@ -1375,10 +1404,10 @@
           <w:position w:val="-70"/>
         </w:rPr>
         <w:object w:dxaOrig="2260" w:dyaOrig="1520" w14:anchorId="761FEBA2">
-          <v:shape id="_x0000_i1037" type="#_x0000_t75" alt="" style="width:113.35pt;height:76.3pt;mso-width-percent:0;mso-height-percent:0;mso-width-percent:0;mso-height-percent:0" o:ole="">
+          <v:shape id="_x0000_i1037" type="#_x0000_t75" alt="" style="width:113.35pt;height:75.85pt;mso-width-percent:0;mso-height-percent:0;mso-width-percent:0;mso-height-percent:0" o:ole="">
             <v:imagedata r:id="rId50" o:title=""/>
           </v:shape>
-          <o:OLEObject Type="Embed" ProgID="Equation.DSMT4" ShapeID="_x0000_i1037" DrawAspect="Content" ObjectID="_1639771552" r:id="rId51"/>
+          <o:OLEObject Type="Embed" ProgID="Equation.DSMT4" ShapeID="_x0000_i1037" DrawAspect="Content" ObjectID="_1641994378" r:id="rId51"/>
         </w:object>
       </w:r>
       <w:r>
@@ -1397,10 +1426,10 @@
           <w:position w:val="-4"/>
         </w:rPr>
         <w:object w:dxaOrig="220" w:dyaOrig="200" w14:anchorId="520C5DE3">
-          <v:shape id="_x0000_i1036" type="#_x0000_t75" alt="" style="width:10.7pt;height:10pt;mso-width-percent:0;mso-height-percent:0;mso-width-percent:0;mso-height-percent:0" o:ole="">
+          <v:shape id="_x0000_i1036" type="#_x0000_t75" alt="" style="width:10.7pt;height:9.95pt;mso-width-percent:0;mso-height-percent:0;mso-width-percent:0;mso-height-percent:0" o:ole="">
             <v:imagedata r:id="rId52" o:title=""/>
           </v:shape>
-          <o:OLEObject Type="Embed" ProgID="Equation.DSMT4" ShapeID="_x0000_i1036" DrawAspect="Content" ObjectID="_1639771553" r:id="rId53"/>
+          <o:OLEObject Type="Embed" ProgID="Equation.DSMT4" ShapeID="_x0000_i1036" DrawAspect="Content" ObjectID="_1641994379" r:id="rId53"/>
         </w:object>
       </w:r>
       <w:r>
@@ -1412,10 +1441,10 @@
           <w:position w:val="-10"/>
         </w:rPr>
         <w:object w:dxaOrig="220" w:dyaOrig="320" w14:anchorId="27D0D721">
-          <v:shape id="_x0000_i1035" type="#_x0000_t75" alt="" style="width:10.7pt;height:15.7pt;mso-width-percent:0;mso-height-percent:0;mso-width-percent:0;mso-height-percent:0" o:ole="">
+          <v:shape id="_x0000_i1035" type="#_x0000_t75" alt="" style="width:10.7pt;height:16.1pt;mso-width-percent:0;mso-height-percent:0;mso-width-percent:0;mso-height-percent:0" o:ole="">
             <v:imagedata r:id="rId54" o:title=""/>
           </v:shape>
-          <o:OLEObject Type="Embed" ProgID="Equation.DSMT4" ShapeID="_x0000_i1035" DrawAspect="Content" ObjectID="_1639771554" r:id="rId55"/>
+          <o:OLEObject Type="Embed" ProgID="Equation.DSMT4" ShapeID="_x0000_i1035" DrawAspect="Content" ObjectID="_1641994380" r:id="rId55"/>
         </w:object>
       </w:r>
       <w:r>
@@ -1489,10 +1518,10 @@
           <w:position w:val="-4"/>
         </w:rPr>
         <w:object w:dxaOrig="220" w:dyaOrig="200" w14:anchorId="45283AFB">
-          <v:shape id="_x0000_i1034" type="#_x0000_t75" alt="" style="width:10.7pt;height:10pt;mso-width-percent:0;mso-height-percent:0;mso-width-percent:0;mso-height-percent:0" o:ole="">
+          <v:shape id="_x0000_i1034" type="#_x0000_t75" alt="" style="width:10.7pt;height:9.95pt;mso-width-percent:0;mso-height-percent:0;mso-width-percent:0;mso-height-percent:0" o:ole="">
             <v:imagedata r:id="rId57" o:title=""/>
           </v:shape>
-          <o:OLEObject Type="Embed" ProgID="Equation.DSMT4" ShapeID="_x0000_i1034" DrawAspect="Content" ObjectID="_1639771555" r:id="rId58"/>
+          <o:OLEObject Type="Embed" ProgID="Equation.DSMT4" ShapeID="_x0000_i1034" DrawAspect="Content" ObjectID="_1641994381" r:id="rId58"/>
         </w:object>
       </w:r>
       <w:r>
@@ -1504,10 +1533,10 @@
           <w:position w:val="-10"/>
         </w:rPr>
         <w:object w:dxaOrig="220" w:dyaOrig="320" w14:anchorId="621BAEFD">
-          <v:shape id="_x0000_i1033" type="#_x0000_t75" alt="" style="width:10.7pt;height:15.7pt;mso-width-percent:0;mso-height-percent:0;mso-width-percent:0;mso-height-percent:0" o:ole="">
+          <v:shape id="_x0000_i1033" type="#_x0000_t75" alt="" style="width:10.7pt;height:16.1pt;mso-width-percent:0;mso-height-percent:0;mso-width-percent:0;mso-height-percent:0" o:ole="">
             <v:imagedata r:id="rId59" o:title=""/>
           </v:shape>
-          <o:OLEObject Type="Embed" ProgID="Equation.DSMT4" ShapeID="_x0000_i1033" DrawAspect="Content" ObjectID="_1639771556" r:id="rId60"/>
+          <o:OLEObject Type="Embed" ProgID="Equation.DSMT4" ShapeID="_x0000_i1033" DrawAspect="Content" ObjectID="_1641994382" r:id="rId60"/>
         </w:object>
       </w:r>
       <w:r>
@@ -1560,10 +1589,10 @@
           <w:position w:val="-12"/>
         </w:rPr>
         <w:object w:dxaOrig="960" w:dyaOrig="380" w14:anchorId="6870BAA1">
-          <v:shape id="_x0000_i1032" type="#_x0000_t75" alt="" style="width:47.75pt;height:19.25pt;mso-width-percent:0;mso-height-percent:0;mso-width-percent:0;mso-height-percent:0" o:ole="">
+          <v:shape id="_x0000_i1032" type="#_x0000_t75" alt="" style="width:48.25pt;height:19.15pt;mso-width-percent:0;mso-height-percent:0;mso-width-percent:0;mso-height-percent:0" o:ole="">
             <v:imagedata r:id="rId61" o:title=""/>
           </v:shape>
-          <o:OLEObject Type="Embed" ProgID="Equation.DSMT4" ShapeID="_x0000_i1032" DrawAspect="Content" ObjectID="_1639771557" r:id="rId62"/>
+          <o:OLEObject Type="Embed" ProgID="Equation.DSMT4" ShapeID="_x0000_i1032" DrawAspect="Content" ObjectID="_1641994383" r:id="rId62"/>
         </w:object>
       </w:r>
       <w:r>
@@ -1575,10 +1604,10 @@
           <w:position w:val="-12"/>
         </w:rPr>
         <w:object w:dxaOrig="1100" w:dyaOrig="380" w14:anchorId="55EDF8EB">
-          <v:shape id="_x0000_i1031" type="#_x0000_t75" alt="" style="width:54.9pt;height:19.25pt;mso-width-percent:0;mso-height-percent:0;mso-width-percent:0;mso-height-percent:0" o:ole="">
+          <v:shape id="_x0000_i1031" type="#_x0000_t75" alt="" style="width:55.15pt;height:19.15pt;mso-width-percent:0;mso-height-percent:0;mso-width-percent:0;mso-height-percent:0" o:ole="">
             <v:imagedata r:id="rId63" o:title=""/>
           </v:shape>
-          <o:OLEObject Type="Embed" ProgID="Equation.DSMT4" ShapeID="_x0000_i1031" DrawAspect="Content" ObjectID="_1639771558" r:id="rId64"/>
+          <o:OLEObject Type="Embed" ProgID="Equation.DSMT4" ShapeID="_x0000_i1031" DrawAspect="Content" ObjectID="_1641994384" r:id="rId64"/>
         </w:object>
       </w:r>
       <w:r>
@@ -1590,10 +1619,10 @@
           <w:position w:val="-12"/>
         </w:rPr>
         <w:object w:dxaOrig="1220" w:dyaOrig="380" w14:anchorId="4E5BFDF2">
-          <v:shape id="_x0000_i1030" type="#_x0000_t75" alt="" style="width:61.3pt;height:19.25pt;mso-width-percent:0;mso-height-percent:0;mso-width-percent:0;mso-height-percent:0" o:ole="">
+          <v:shape id="_x0000_i1030" type="#_x0000_t75" alt="" style="width:61.3pt;height:19.15pt;mso-width-percent:0;mso-height-percent:0;mso-width-percent:0;mso-height-percent:0" o:ole="">
             <v:imagedata r:id="rId65" o:title=""/>
           </v:shape>
-          <o:OLEObject Type="Embed" ProgID="Equation.DSMT4" ShapeID="_x0000_i1030" DrawAspect="Content" ObjectID="_1639771559" r:id="rId66"/>
+          <o:OLEObject Type="Embed" ProgID="Equation.DSMT4" ShapeID="_x0000_i1030" DrawAspect="Content" ObjectID="_1641994385" r:id="rId66"/>
         </w:object>
       </w:r>
       <w:r>
@@ -1605,10 +1634,10 @@
           <w:position w:val="-10"/>
         </w:rPr>
         <w:object w:dxaOrig="880" w:dyaOrig="380" w14:anchorId="477043CD">
-          <v:shape id="_x0000_i1029" type="#_x0000_t75" alt="" style="width:44.2pt;height:19.25pt;mso-width-percent:0;mso-height-percent:0;mso-width-percent:0;mso-height-percent:0" o:ole="">
+          <v:shape id="_x0000_i1029" type="#_x0000_t75" alt="" style="width:43.65pt;height:19.15pt;mso-width-percent:0;mso-height-percent:0;mso-width-percent:0;mso-height-percent:0" o:ole="">
             <v:imagedata r:id="rId67" o:title=""/>
           </v:shape>
-          <o:OLEObject Type="Embed" ProgID="Equation.DSMT4" ShapeID="_x0000_i1029" DrawAspect="Content" ObjectID="_1639771560" r:id="rId68"/>
+          <o:OLEObject Type="Embed" ProgID="Equation.DSMT4" ShapeID="_x0000_i1029" DrawAspect="Content" ObjectID="_1641994386" r:id="rId68"/>
         </w:object>
       </w:r>
       <w:r>
@@ -1653,10 +1682,10 @@
           <w:position w:val="-6"/>
         </w:rPr>
         <w:object w:dxaOrig="900" w:dyaOrig="260" w14:anchorId="648DAC54">
-          <v:shape id="_x0000_i1028" type="#_x0000_t75" alt="" style="width:44.9pt;height:12.85pt;mso-width-percent:0;mso-height-percent:0;mso-width-percent:0;mso-height-percent:0" o:ole="">
+          <v:shape id="_x0000_i1028" type="#_x0000_t75" alt="" style="width:45.2pt;height:13pt;mso-width-percent:0;mso-height-percent:0;mso-width-percent:0;mso-height-percent:0" o:ole="">
             <v:imagedata r:id="rId69" o:title=""/>
           </v:shape>
-          <o:OLEObject Type="Embed" ProgID="Equation.DSMT4" ShapeID="_x0000_i1028" DrawAspect="Content" ObjectID="_1639771561" r:id="rId70"/>
+          <o:OLEObject Type="Embed" ProgID="Equation.DSMT4" ShapeID="_x0000_i1028" DrawAspect="Content" ObjectID="_1641994387" r:id="rId70"/>
         </w:object>
       </w:r>
       <w:r>
@@ -1689,17 +1718,14 @@
           <w:position w:val="-10"/>
         </w:rPr>
         <w:object w:dxaOrig="780" w:dyaOrig="320" w14:anchorId="2B378DAA">
-          <v:shape id="_x0000_i1027" type="#_x0000_t75" alt="" style="width:39.2pt;height:15.7pt;mso-width-percent:0;mso-height-percent:0;mso-width-percent:0;mso-height-percent:0" o:ole="">
+          <v:shape id="_x0000_i1027" type="#_x0000_t75" alt="" style="width:39.05pt;height:16.1pt;mso-width-percent:0;mso-height-percent:0;mso-width-percent:0;mso-height-percent:0" o:ole="">
             <v:imagedata r:id="rId71" o:title=""/>
           </v:shape>
-          <o:OLEObject Type="Embed" ProgID="Equation.DSMT4" ShapeID="_x0000_i1027" DrawAspect="Content" ObjectID="_1639771562" r:id="rId72"/>
-        </w:object>
-      </w:r>
-      <w:r>
-        <w:t>.</w:t>
-      </w:r>
-      <w:r>
-        <w:t xml:space="preserve">  Comparing this to the simulation results, we would only see this at very low population densities (&lt; 0.05).</w:t>
+          <o:OLEObject Type="Embed" ProgID="Equation.DSMT4" ShapeID="_x0000_i1027" DrawAspect="Content" ObjectID="_1641994388" r:id="rId72"/>
+        </w:object>
+      </w:r>
+      <w:r>
+        <w:t>.  Comparing this to the simulation results, we would only see this at very low population densities (&lt; 0.05).</w:t>
       </w:r>
     </w:p>
     <w:p/>
@@ -1720,13 +1746,7 @@
     </w:p>
     <w:p>
       <w:r>
-        <w:t xml:space="preserve">Considering both the results above, the data probably cannot be explained the population’s spatial structure alone and selection probably played a role. If we assume that there was no selection on the V chromosome, then the population would have to have had a density greater than </w:t>
-      </w:r>
-      <w:r>
-        <w:t>~0.25.</w:t>
-      </w:r>
-      <w:r>
-        <w:t xml:space="preserve"> However, </w:t>
+        <w:t xml:space="preserve">Considering both the results above, the data probably cannot be explained the population’s spatial structure alone and selection probably played a role. If we assume that there was no selection on the V chromosome, then the population would have to have had a density greater than ~0.25. However, </w:t>
       </w:r>
       <w:r>
         <w:rPr>
@@ -1734,10 +1754,10 @@
           <w:position w:val="-12"/>
         </w:rPr>
         <w:object w:dxaOrig="280" w:dyaOrig="380" w14:anchorId="45A1FA5B">
-          <v:shape id="_x0000_i1026" type="#_x0000_t75" alt="" style="width:14.25pt;height:19.25pt;mso-width-percent:0;mso-height-percent:0;mso-width-percent:0;mso-height-percent:0" o:ole="">
+          <v:shape id="_x0000_i1026" type="#_x0000_t75" alt="" style="width:13.8pt;height:19.15pt;mso-width-percent:0;mso-height-percent:0;mso-width-percent:0;mso-height-percent:0" o:ole="">
             <v:imagedata r:id="rId73" o:title=""/>
           </v:shape>
-          <o:OLEObject Type="Embed" ProgID="Equation.DSMT4" ShapeID="_x0000_i1026" DrawAspect="Content" ObjectID="_1639771563" r:id="rId74"/>
+          <o:OLEObject Type="Embed" ProgID="Equation.DSMT4" ShapeID="_x0000_i1026" DrawAspect="Content" ObjectID="_1641994389" r:id="rId74"/>
         </w:object>
       </w:r>
       <w:r>
@@ -1747,19 +1767,7 @@
     <w:p/>
     <w:p>
       <w:r>
-        <w:t xml:space="preserve">Alternatively, we could assume that there was no selection on the U chromosome. In that case, the </w:t>
-      </w:r>
-      <w:r>
-        <w:t xml:space="preserve">population would have to have had a density </w:t>
-      </w:r>
-      <w:r>
-        <w:t xml:space="preserve">less than </w:t>
-      </w:r>
-      <w:r>
-        <w:t>0.05</w:t>
-      </w:r>
-      <w:r>
-        <w:t xml:space="preserve">. However, </w:t>
+        <w:t xml:space="preserve">Alternatively, we could assume that there was no selection on the U chromosome. In that case, the population would have to have had a density less than 0.05. However, </w:t>
       </w:r>
       <w:r>
         <w:rPr>
@@ -1767,23 +1775,14 @@
           <w:position w:val="-12"/>
         </w:rPr>
         <w:object w:dxaOrig="280" w:dyaOrig="380" w14:anchorId="25A30162">
-          <v:shape id="_x0000_i1025" type="#_x0000_t75" alt="" style="width:14.25pt;height:19.25pt;mso-width-percent:0;mso-height-percent:0;mso-width-percent:0;mso-height-percent:0" o:ole="">
+          <v:shape id="_x0000_i1025" type="#_x0000_t75" alt="" style="width:13.8pt;height:19.15pt;mso-width-percent:0;mso-height-percent:0;mso-width-percent:0;mso-height-percent:0" o:ole="">
             <v:imagedata r:id="rId75" o:title=""/>
           </v:shape>
-          <o:OLEObject Type="Embed" ProgID="Equation.DSMT4" ShapeID="_x0000_i1025" DrawAspect="Content" ObjectID="_1639771564" r:id="rId76"/>
-        </w:object>
-      </w:r>
-      <w:r>
-        <w:t xml:space="preserve"> is </w:t>
-      </w:r>
-      <w:r>
-        <w:t xml:space="preserve">smaller than we would expect at that density and thus we would conclude that there was selection on the </w:t>
-      </w:r>
-      <w:r>
-        <w:t>V</w:t>
-      </w:r>
-      <w:r>
-        <w:t xml:space="preserve"> chromosome.</w:t>
+          <o:OLEObject Type="Embed" ProgID="Equation.DSMT4" ShapeID="_x0000_i1025" DrawAspect="Content" ObjectID="_1641994390" r:id="rId76"/>
+        </w:object>
+      </w:r>
+      <w:r>
+        <w:t xml:space="preserve"> is smaller than we would expect at that density and thus we would conclude that there was selection on the V chromosome.</w:t>
       </w:r>
     </w:p>
     <w:p/>
@@ -1812,7 +1811,7 @@
 
 <file path=word/comments.xml><?xml version="1.0" encoding="utf-8"?>
 <w:comments xmlns:wpc="http://schemas.microsoft.com/office/word/2010/wordprocessingCanvas" xmlns:cx="http://schemas.microsoft.com/office/drawing/2014/chartex" xmlns:cx1="http://schemas.microsoft.com/office/drawing/2015/9/8/chartex" xmlns:cx2="http://schemas.microsoft.com/office/drawing/2015/10/21/chartex" xmlns:cx3="http://schemas.microsoft.com/office/drawing/2016/5/9/chartex" xmlns:cx4="http://schemas.microsoft.com/office/drawing/2016/5/10/chartex" xmlns:cx5="http://schemas.microsoft.com/office/drawing/2016/5/11/chartex" xmlns:cx6="http://schemas.microsoft.com/office/drawing/2016/5/12/chartex" xmlns:cx7="http://schemas.microsoft.com/office/drawing/2016/5/13/chartex" xmlns:cx8="http://schemas.microsoft.com/office/drawing/2016/5/14/chartex" xmlns:mc="http://schemas.openxmlformats.org/markup-compatibility/2006" xmlns:aink="http://schemas.microsoft.com/office/drawing/2016/ink" xmlns:am3d="http://schemas.microsoft.com/office/drawing/2017/model3d" xmlns:o="urn:schemas-microsoft-com:office:office" xmlns:r="http://schemas.openxmlformats.org/officeDocument/2006/relationships" xmlns:m="http://schemas.openxmlformats.org/officeDocument/2006/math" xmlns:v="urn:schemas-microsoft-com:vml" xmlns:wp14="http://schemas.microsoft.com/office/word/2010/wordprocessingDrawing" xmlns:wp="http://schemas.openxmlformats.org/drawingml/2006/wordprocessingDrawing" xmlns:w10="urn:schemas-microsoft-com:office:word" xmlns:w="http://schemas.openxmlformats.org/wordprocessingml/2006/main" xmlns:w14="http://schemas.microsoft.com/office/word/2010/wordml" xmlns:w15="http://schemas.microsoft.com/office/word/2012/wordml" xmlns:w16cid="http://schemas.microsoft.com/office/word/2016/wordml/cid" xmlns:w16se="http://schemas.microsoft.com/office/word/2015/wordml/symex" xmlns:wpg="http://schemas.microsoft.com/office/word/2010/wordprocessingGroup" xmlns:wpi="http://schemas.microsoft.com/office/word/2010/wordprocessingInk" xmlns:wne="http://schemas.microsoft.com/office/word/2006/wordml" xmlns:wps="http://schemas.microsoft.com/office/word/2010/wordprocessingShape" mc:Ignorable="w14 w15 w16se w16cid wp14">
-  <w:comment w:id="0" w:author="Peniston,James H" w:date="2019-12-28T18:12:00Z" w:initials="PH">
+  <w:comment w:id="1" w:author="Peniston,James H" w:date="2019-12-28T18:12:00Z" w:initials="PH">
     <w:p>
       <w:pPr>
         <w:pStyle w:val="CommentText"/>
@@ -1837,7 +1836,7 @@
       </w:r>
     </w:p>
   </w:comment>
-  <w:comment w:id="1" w:author="Peniston,James H" w:date="2019-12-30T10:43:00Z" w:initials="PH">
+  <w:comment w:id="2" w:author="Peniston,James H" w:date="2019-12-30T10:43:00Z" w:initials="PH">
     <w:p>
       <w:pPr>
         <w:pStyle w:val="CommentText"/>
@@ -1853,7 +1852,7 @@
       </w:r>
     </w:p>
   </w:comment>
-  <w:comment w:id="2" w:author="Peniston,James H" w:date="2019-12-29T10:13:00Z" w:initials="PH">
+  <w:comment w:id="3" w:author="Peniston,James H" w:date="2019-12-29T10:13:00Z" w:initials="PH">
     <w:p>
       <w:pPr>
         <w:pStyle w:val="CommentText"/>

</xml_diff>